<commit_message>
Cut together Project Plan
</commit_message>
<xml_diff>
--- a/06VanHorn_ScopeStatement.docx
+++ b/06VanHorn_ScopeStatement.docx
@@ -1551,29 +1551,7 @@
           <w:sz w:val="24"/>
           <w:shd w:fill="auto" w:val="clear"/>
         </w:rPr>
-        <w:t xml:space="preserve"> A complete and thorough user</w:t>
-      </w:r>
-      <w:r>
-        <w:rPr>
-          <w:rFonts w:ascii="Calibri" w:hAnsi="Calibri" w:cs="Calibri" w:eastAsia="Calibri"/>
-          <w:color w:val="auto"/>
-          <w:spacing w:val="0"/>
-          <w:position w:val="0"/>
-          <w:sz w:val="24"/>
-          <w:shd w:fill="auto" w:val="clear"/>
-        </w:rPr>
-        <w:t xml:space="preserve">’</w:t>
-      </w:r>
-      <w:r>
-        <w:rPr>
-          <w:rFonts w:ascii="Calibri" w:hAnsi="Calibri" w:cs="Calibri" w:eastAsia="Calibri"/>
-          <w:color w:val="auto"/>
-          <w:spacing w:val="0"/>
-          <w:position w:val="0"/>
-          <w:sz w:val="24"/>
-          <w:shd w:fill="auto" w:val="clear"/>
-        </w:rPr>
-        <w:t xml:space="preserve">s manual which provides step by step instructions on how to use the EZM tool for users of all permission levels.</w:t>
+        <w:t xml:space="preserve"> A complete and thorough user’s manual which provides step by step instructions on how to use the EZM tool for users of all permission levels.</w:t>
       </w:r>
     </w:p>
     <w:p>
@@ -2132,7 +2110,6 @@
                 <w:color w:val="auto"/>
                 <w:spacing w:val="0"/>
                 <w:position w:val="0"/>
-                <w:shd w:fill="auto" w:val="clear"/>
               </w:rPr>
             </w:pPr>
             <w:r>
@@ -2175,7 +2152,6 @@
                 <w:color w:val="auto"/>
                 <w:spacing w:val="0"/>
                 <w:position w:val="0"/>
-                <w:shd w:fill="auto" w:val="clear"/>
               </w:rPr>
             </w:pPr>
             <w:r>
@@ -2218,7 +2194,6 @@
                 <w:color w:val="auto"/>
                 <w:spacing w:val="0"/>
                 <w:position w:val="0"/>
-                <w:shd w:fill="auto" w:val="clear"/>
               </w:rPr>
             </w:pPr>
             <w:r>
@@ -2261,7 +2236,6 @@
                 <w:color w:val="auto"/>
                 <w:spacing w:val="0"/>
                 <w:position w:val="0"/>
-                <w:shd w:fill="auto" w:val="clear"/>
               </w:rPr>
             </w:pPr>
             <w:r>
@@ -2304,7 +2278,6 @@
                 <w:color w:val="auto"/>
                 <w:spacing w:val="0"/>
                 <w:position w:val="0"/>
-                <w:shd w:fill="auto" w:val="clear"/>
               </w:rPr>
             </w:pPr>
             <w:r>
@@ -2353,7 +2326,6 @@
                 <w:color w:val="auto"/>
                 <w:spacing w:val="0"/>
                 <w:position w:val="0"/>
-                <w:shd w:fill="auto" w:val="clear"/>
               </w:rPr>
             </w:pPr>
             <w:r>
@@ -2495,6 +2467,217 @@
                 <w:shd w:fill="auto" w:val="clear"/>
               </w:rPr>
             </w:pPr>
+          </w:p>
+        </w:tc>
+      </w:tr>
+      <w:tr>
+        <w:trPr>
+          <w:trHeight w:val="315" w:hRule="auto"/>
+          <w:jc w:val="left"/>
+        </w:trPr>
+        <w:tc>
+          <w:tcPr>
+            <w:tcW w:w="1870" w:type="dxa"/>
+            <w:tcBorders>
+              <w:top w:val="single" w:color="000000" w:sz="4"/>
+              <w:left w:val="single" w:color="000000" w:sz="4"/>
+              <w:bottom w:val="single" w:color="000000" w:sz="4"/>
+              <w:right w:val="single" w:color="000000" w:sz="4"/>
+            </w:tcBorders>
+            <w:shd w:color="auto" w:fill="auto" w:val="clear"/>
+            <w:tcMar>
+              <w:left w:w="108" w:type="dxa"/>
+              <w:right w:w="108" w:type="dxa"/>
+            </w:tcMar>
+            <w:vAlign w:val="top"/>
+          </w:tcPr>
+          <w:p>
+            <w:pPr>
+              <w:spacing w:before="0" w:after="0" w:line="240"/>
+              <w:ind w:right="0" w:left="0" w:firstLine="0"/>
+              <w:jc w:val="right"/>
+              <w:rPr>
+                <w:rFonts w:ascii="Calibri" w:hAnsi="Calibri" w:cs="Calibri" w:eastAsia="Calibri"/>
+                <w:color w:val="auto"/>
+                <w:spacing w:val="0"/>
+                <w:position w:val="0"/>
+              </w:rPr>
+            </w:pPr>
+            <w:r>
+              <w:rPr>
+                <w:rFonts w:ascii="Calibri" w:hAnsi="Calibri" w:cs="Calibri" w:eastAsia="Calibri"/>
+                <w:color w:val="auto"/>
+                <w:spacing w:val="0"/>
+                <w:position w:val="0"/>
+                <w:sz w:val="24"/>
+                <w:shd w:fill="auto" w:val="clear"/>
+              </w:rPr>
+              <w:t xml:space="preserve">Internal</w:t>
+            </w:r>
+          </w:p>
+        </w:tc>
+        <w:tc>
+          <w:tcPr>
+            <w:tcW w:w="1873" w:type="dxa"/>
+            <w:tcBorders>
+              <w:top w:val="single" w:color="000000" w:sz="4"/>
+              <w:left w:val="single" w:color="000000" w:sz="4"/>
+              <w:bottom w:val="single" w:color="000000" w:sz="4"/>
+              <w:right w:val="single" w:color="000000" w:sz="4"/>
+            </w:tcBorders>
+            <w:shd w:color="auto" w:fill="auto" w:val="clear"/>
+            <w:tcMar>
+              <w:left w:w="108" w:type="dxa"/>
+              <w:right w:w="108" w:type="dxa"/>
+            </w:tcMar>
+            <w:vAlign w:val="top"/>
+          </w:tcPr>
+          <w:p>
+            <w:pPr>
+              <w:spacing w:before="0" w:after="0" w:line="240"/>
+              <w:ind w:right="0" w:left="0" w:firstLine="0"/>
+              <w:jc w:val="center"/>
+              <w:rPr>
+                <w:rFonts w:ascii="Calibri" w:hAnsi="Calibri" w:cs="Calibri" w:eastAsia="Calibri"/>
+                <w:color w:val="auto"/>
+                <w:spacing w:val="0"/>
+                <w:position w:val="0"/>
+              </w:rPr>
+            </w:pPr>
+            <w:r>
+              <w:rPr>
+                <w:rFonts w:ascii="Calibri" w:hAnsi="Calibri" w:cs="Calibri" w:eastAsia="Calibri"/>
+                <w:color w:val="auto"/>
+                <w:spacing w:val="0"/>
+                <w:position w:val="0"/>
+                <w:sz w:val="24"/>
+                <w:shd w:fill="auto" w:val="clear"/>
+              </w:rPr>
+              <w:t xml:space="preserve">$500,000</w:t>
+            </w:r>
+          </w:p>
+        </w:tc>
+        <w:tc>
+          <w:tcPr>
+            <w:tcW w:w="1871" w:type="dxa"/>
+            <w:tcBorders>
+              <w:top w:val="single" w:color="000000" w:sz="4"/>
+              <w:left w:val="single" w:color="000000" w:sz="4"/>
+              <w:bottom w:val="single" w:color="000000" w:sz="4"/>
+              <w:right w:val="single" w:color="000000" w:sz="4"/>
+            </w:tcBorders>
+            <w:shd w:color="auto" w:fill="auto" w:val="clear"/>
+            <w:tcMar>
+              <w:left w:w="108" w:type="dxa"/>
+              <w:right w:w="108" w:type="dxa"/>
+            </w:tcMar>
+            <w:vAlign w:val="top"/>
+          </w:tcPr>
+          <w:p>
+            <w:pPr>
+              <w:spacing w:before="0" w:after="0" w:line="240"/>
+              <w:ind w:right="0" w:left="0" w:firstLine="0"/>
+              <w:jc w:val="center"/>
+              <w:rPr>
+                <w:rFonts w:ascii="Calibri" w:hAnsi="Calibri" w:cs="Calibri" w:eastAsia="Calibri"/>
+                <w:color w:val="auto"/>
+                <w:spacing w:val="0"/>
+                <w:position w:val="0"/>
+              </w:rPr>
+            </w:pPr>
+            <w:r>
+              <w:rPr>
+                <w:rFonts w:ascii="Calibri" w:hAnsi="Calibri" w:cs="Calibri" w:eastAsia="Calibri"/>
+                <w:color w:val="auto"/>
+                <w:spacing w:val="0"/>
+                <w:position w:val="0"/>
+                <w:sz w:val="24"/>
+                <w:shd w:fill="auto" w:val="clear"/>
+              </w:rPr>
+              <w:t xml:space="preserve">$144,000</w:t>
+            </w:r>
+          </w:p>
+        </w:tc>
+        <w:tc>
+          <w:tcPr>
+            <w:tcW w:w="1870" w:type="dxa"/>
+            <w:tcBorders>
+              <w:top w:val="single" w:color="000000" w:sz="4"/>
+              <w:left w:val="single" w:color="000000" w:sz="4"/>
+              <w:bottom w:val="single" w:color="000000" w:sz="4"/>
+              <w:right w:val="single" w:color="000000" w:sz="4"/>
+            </w:tcBorders>
+            <w:shd w:color="auto" w:fill="auto" w:val="clear"/>
+            <w:tcMar>
+              <w:left w:w="108" w:type="dxa"/>
+              <w:right w:w="108" w:type="dxa"/>
+            </w:tcMar>
+            <w:vAlign w:val="top"/>
+          </w:tcPr>
+          <w:p>
+            <w:pPr>
+              <w:spacing w:before="0" w:after="0" w:line="240"/>
+              <w:ind w:right="0" w:left="0" w:firstLine="0"/>
+              <w:jc w:val="center"/>
+              <w:rPr>
+                <w:rFonts w:ascii="Calibri" w:hAnsi="Calibri" w:cs="Calibri" w:eastAsia="Calibri"/>
+                <w:color w:val="auto"/>
+                <w:spacing w:val="0"/>
+                <w:position w:val="0"/>
+              </w:rPr>
+            </w:pPr>
+            <w:r>
+              <w:rPr>
+                <w:rFonts w:ascii="Calibri" w:hAnsi="Calibri" w:cs="Calibri" w:eastAsia="Calibri"/>
+                <w:color w:val="auto"/>
+                <w:spacing w:val="0"/>
+                <w:position w:val="0"/>
+                <w:sz w:val="24"/>
+                <w:shd w:fill="auto" w:val="clear"/>
+              </w:rPr>
+              <w:t xml:space="preserve">$370,000</w:t>
+            </w:r>
+          </w:p>
+        </w:tc>
+        <w:tc>
+          <w:tcPr>
+            <w:tcW w:w="1866" w:type="dxa"/>
+            <w:tcBorders>
+              <w:top w:val="single" w:color="000000" w:sz="4"/>
+              <w:left w:val="single" w:color="000000" w:sz="4"/>
+              <w:bottom w:val="single" w:color="000000" w:sz="4"/>
+              <w:right w:val="single" w:color="000000" w:sz="4"/>
+            </w:tcBorders>
+            <w:shd w:color="auto" w:fill="auto" w:val="clear"/>
+            <w:tcMar>
+              <w:left w:w="108" w:type="dxa"/>
+              <w:right w:w="108" w:type="dxa"/>
+            </w:tcMar>
+            <w:vAlign w:val="top"/>
+          </w:tcPr>
+          <w:p>
+            <w:pPr>
+              <w:spacing w:before="0" w:after="0" w:line="240"/>
+              <w:ind w:right="0" w:left="0" w:firstLine="0"/>
+              <w:jc w:val="center"/>
+              <w:rPr>
+                <w:rFonts w:ascii="Calibri" w:hAnsi="Calibri" w:cs="Calibri" w:eastAsia="Calibri"/>
+                <w:color w:val="auto"/>
+                <w:spacing w:val="0"/>
+                <w:position w:val="0"/>
+              </w:rPr>
+            </w:pPr>
+            <w:r>
+              <w:rPr>
+                <w:rFonts w:ascii="Calibri" w:hAnsi="Calibri" w:cs="Calibri" w:eastAsia="Calibri"/>
+                <w:color w:val="auto"/>
+                <w:spacing w:val="0"/>
+                <w:position w:val="0"/>
+                <w:sz w:val="24"/>
+                <w:shd w:fill="auto" w:val="clear"/>
+              </w:rPr>
+              <w:t xml:space="preserve">+/- $4,000</w:t>
+            </w:r>
           </w:p>
         </w:tc>
       </w:tr>
@@ -2529,19 +2712,18 @@
                 <w:color w:val="auto"/>
                 <w:spacing w:val="0"/>
                 <w:position w:val="0"/>
-                <w:shd w:fill="auto" w:val="clear"/>
-              </w:rPr>
-            </w:pPr>
-            <w:r>
-              <w:rPr>
-                <w:rFonts w:ascii="Calibri" w:hAnsi="Calibri" w:cs="Calibri" w:eastAsia="Calibri"/>
-                <w:color w:val="auto"/>
-                <w:spacing w:val="0"/>
-                <w:position w:val="0"/>
-                <w:sz w:val="24"/>
-                <w:shd w:fill="auto" w:val="clear"/>
-              </w:rPr>
-              <w:t xml:space="preserve">Internal</w:t>
+              </w:rPr>
+            </w:pPr>
+            <w:r>
+              <w:rPr>
+                <w:rFonts w:ascii="Calibri" w:hAnsi="Calibri" w:cs="Calibri" w:eastAsia="Calibri"/>
+                <w:color w:val="auto"/>
+                <w:spacing w:val="0"/>
+                <w:position w:val="0"/>
+                <w:sz w:val="24"/>
+                <w:shd w:fill="auto" w:val="clear"/>
+              </w:rPr>
+              <w:t xml:space="preserve">External</w:t>
             </w:r>
           </w:p>
         </w:tc>
@@ -2571,19 +2753,18 @@
                 <w:color w:val="auto"/>
                 <w:spacing w:val="0"/>
                 <w:position w:val="0"/>
-                <w:shd w:fill="auto" w:val="clear"/>
-              </w:rPr>
-            </w:pPr>
-            <w:r>
-              <w:rPr>
-                <w:rFonts w:ascii="Calibri" w:hAnsi="Calibri" w:cs="Calibri" w:eastAsia="Calibri"/>
-                <w:color w:val="auto"/>
-                <w:spacing w:val="0"/>
-                <w:position w:val="0"/>
-                <w:sz w:val="24"/>
-                <w:shd w:fill="auto" w:val="clear"/>
-              </w:rPr>
-              <w:t xml:space="preserve">$165,000</w:t>
+              </w:rPr>
+            </w:pPr>
+            <w:r>
+              <w:rPr>
+                <w:rFonts w:ascii="Calibri" w:hAnsi="Calibri" w:cs="Calibri" w:eastAsia="Calibri"/>
+                <w:color w:val="auto"/>
+                <w:spacing w:val="0"/>
+                <w:position w:val="0"/>
+                <w:sz w:val="24"/>
+                <w:shd w:fill="auto" w:val="clear"/>
+              </w:rPr>
+              <w:t xml:space="preserve">$45,000</w:t>
             </w:r>
           </w:p>
         </w:tc>
@@ -2613,19 +2794,18 @@
                 <w:color w:val="auto"/>
                 <w:spacing w:val="0"/>
                 <w:position w:val="0"/>
-                <w:shd w:fill="auto" w:val="clear"/>
-              </w:rPr>
-            </w:pPr>
-            <w:r>
-              <w:rPr>
-                <w:rFonts w:ascii="Calibri" w:hAnsi="Calibri" w:cs="Calibri" w:eastAsia="Calibri"/>
-                <w:color w:val="auto"/>
-                <w:spacing w:val="0"/>
-                <w:position w:val="0"/>
-                <w:sz w:val="24"/>
-                <w:shd w:fill="auto" w:val="clear"/>
-              </w:rPr>
-              <w:t xml:space="preserve">$14,000</w:t>
+              </w:rPr>
+            </w:pPr>
+            <w:r>
+              <w:rPr>
+                <w:rFonts w:ascii="Calibri" w:hAnsi="Calibri" w:cs="Calibri" w:eastAsia="Calibri"/>
+                <w:color w:val="auto"/>
+                <w:spacing w:val="0"/>
+                <w:position w:val="0"/>
+                <w:sz w:val="24"/>
+                <w:shd w:fill="auto" w:val="clear"/>
+              </w:rPr>
+              <w:t xml:space="preserve">$32,000</w:t>
             </w:r>
           </w:p>
         </w:tc>
@@ -2655,19 +2835,18 @@
                 <w:color w:val="auto"/>
                 <w:spacing w:val="0"/>
                 <w:position w:val="0"/>
-                <w:shd w:fill="auto" w:val="clear"/>
-              </w:rPr>
-            </w:pPr>
-            <w:r>
-              <w:rPr>
-                <w:rFonts w:ascii="Calibri" w:hAnsi="Calibri" w:cs="Calibri" w:eastAsia="Calibri"/>
-                <w:color w:val="auto"/>
-                <w:spacing w:val="0"/>
-                <w:position w:val="0"/>
-                <w:sz w:val="24"/>
-                <w:shd w:fill="auto" w:val="clear"/>
-              </w:rPr>
-              <w:t xml:space="preserve">$151,000</w:t>
+              </w:rPr>
+            </w:pPr>
+            <w:r>
+              <w:rPr>
+                <w:rFonts w:ascii="Calibri" w:hAnsi="Calibri" w:cs="Calibri" w:eastAsia="Calibri"/>
+                <w:color w:val="auto"/>
+                <w:spacing w:val="0"/>
+                <w:position w:val="0"/>
+                <w:sz w:val="24"/>
+                <w:shd w:fill="auto" w:val="clear"/>
+              </w:rPr>
+              <w:t xml:space="preserve">$13,000</w:t>
             </w:r>
           </w:p>
         </w:tc>
@@ -2709,7 +2888,7 @@
                 <w:sz w:val="24"/>
                 <w:shd w:fill="auto" w:val="clear"/>
               </w:rPr>
-              <w:t xml:space="preserve">+/- $4,000</w:t>
+              <w:t xml:space="preserve">+/- $6,000</w:t>
             </w:r>
           </w:p>
         </w:tc>
@@ -2739,25 +2918,24 @@
             <w:pPr>
               <w:spacing w:before="0" w:after="0" w:line="240"/>
               <w:ind w:right="0" w:left="0" w:firstLine="0"/>
-              <w:jc w:val="right"/>
-              <w:rPr>
-                <w:rFonts w:ascii="Calibri" w:hAnsi="Calibri" w:cs="Calibri" w:eastAsia="Calibri"/>
-                <w:color w:val="auto"/>
-                <w:spacing w:val="0"/>
-                <w:position w:val="0"/>
-                <w:shd w:fill="auto" w:val="clear"/>
-              </w:rPr>
-            </w:pPr>
-            <w:r>
-              <w:rPr>
-                <w:rFonts w:ascii="Calibri" w:hAnsi="Calibri" w:cs="Calibri" w:eastAsia="Calibri"/>
-                <w:color w:val="auto"/>
-                <w:spacing w:val="0"/>
-                <w:position w:val="0"/>
-                <w:sz w:val="24"/>
-                <w:shd w:fill="auto" w:val="clear"/>
-              </w:rPr>
-              <w:t xml:space="preserve">External</w:t>
+              <w:jc w:val="left"/>
+              <w:rPr>
+                <w:rFonts w:ascii="Calibri" w:hAnsi="Calibri" w:cs="Calibri" w:eastAsia="Calibri"/>
+                <w:color w:val="auto"/>
+                <w:spacing w:val="0"/>
+                <w:position w:val="0"/>
+              </w:rPr>
+            </w:pPr>
+            <w:r>
+              <w:rPr>
+                <w:rFonts w:ascii="Calibri" w:hAnsi="Calibri" w:cs="Calibri" w:eastAsia="Calibri"/>
+                <w:color w:val="auto"/>
+                <w:spacing w:val="0"/>
+                <w:position w:val="0"/>
+                <w:sz w:val="24"/>
+                <w:shd w:fill="auto" w:val="clear"/>
+              </w:rPr>
+              <w:t xml:space="preserve">Software</w:t>
             </w:r>
           </w:p>
         </w:tc>
@@ -2787,7 +2965,300 @@
                 <w:color w:val="auto"/>
                 <w:spacing w:val="0"/>
                 <w:position w:val="0"/>
-                <w:shd w:fill="auto" w:val="clear"/>
+              </w:rPr>
+            </w:pPr>
+            <w:r>
+              <w:rPr>
+                <w:rFonts w:ascii="Calibri" w:hAnsi="Calibri" w:cs="Calibri" w:eastAsia="Calibri"/>
+                <w:color w:val="auto"/>
+                <w:spacing w:val="0"/>
+                <w:position w:val="0"/>
+                <w:sz w:val="24"/>
+                <w:shd w:fill="auto" w:val="clear"/>
+              </w:rPr>
+              <w:t xml:space="preserve">$20,000</w:t>
+            </w:r>
+          </w:p>
+        </w:tc>
+        <w:tc>
+          <w:tcPr>
+            <w:tcW w:w="1871" w:type="dxa"/>
+            <w:tcBorders>
+              <w:top w:val="single" w:color="000000" w:sz="4"/>
+              <w:left w:val="single" w:color="000000" w:sz="4"/>
+              <w:bottom w:val="single" w:color="000000" w:sz="4"/>
+              <w:right w:val="single" w:color="000000" w:sz="4"/>
+            </w:tcBorders>
+            <w:shd w:color="auto" w:fill="auto" w:val="clear"/>
+            <w:tcMar>
+              <w:left w:w="108" w:type="dxa"/>
+              <w:right w:w="108" w:type="dxa"/>
+            </w:tcMar>
+            <w:vAlign w:val="top"/>
+          </w:tcPr>
+          <w:p>
+            <w:pPr>
+              <w:spacing w:before="0" w:after="0" w:line="240"/>
+              <w:ind w:right="0" w:left="0" w:firstLine="0"/>
+              <w:jc w:val="center"/>
+              <w:rPr>
+                <w:rFonts w:ascii="Calibri" w:hAnsi="Calibri" w:cs="Calibri" w:eastAsia="Calibri"/>
+                <w:color w:val="auto"/>
+                <w:spacing w:val="0"/>
+                <w:position w:val="0"/>
+              </w:rPr>
+            </w:pPr>
+            <w:r>
+              <w:rPr>
+                <w:rFonts w:ascii="Calibri" w:hAnsi="Calibri" w:cs="Calibri" w:eastAsia="Calibri"/>
+                <w:color w:val="auto"/>
+                <w:spacing w:val="0"/>
+                <w:position w:val="0"/>
+                <w:sz w:val="24"/>
+                <w:shd w:fill="auto" w:val="clear"/>
+              </w:rPr>
+              <w:t xml:space="preserve">$13,000</w:t>
+            </w:r>
+          </w:p>
+        </w:tc>
+        <w:tc>
+          <w:tcPr>
+            <w:tcW w:w="1870" w:type="dxa"/>
+            <w:tcBorders>
+              <w:top w:val="single" w:color="000000" w:sz="4"/>
+              <w:left w:val="single" w:color="000000" w:sz="4"/>
+              <w:bottom w:val="single" w:color="000000" w:sz="4"/>
+              <w:right w:val="single" w:color="000000" w:sz="4"/>
+            </w:tcBorders>
+            <w:shd w:color="auto" w:fill="auto" w:val="clear"/>
+            <w:tcMar>
+              <w:left w:w="108" w:type="dxa"/>
+              <w:right w:w="108" w:type="dxa"/>
+            </w:tcMar>
+            <w:vAlign w:val="top"/>
+          </w:tcPr>
+          <w:p>
+            <w:pPr>
+              <w:spacing w:before="0" w:after="0" w:line="240"/>
+              <w:ind w:right="0" w:left="0" w:firstLine="0"/>
+              <w:jc w:val="center"/>
+              <w:rPr>
+                <w:rFonts w:ascii="Calibri" w:hAnsi="Calibri" w:cs="Calibri" w:eastAsia="Calibri"/>
+                <w:color w:val="auto"/>
+                <w:spacing w:val="0"/>
+                <w:position w:val="0"/>
+              </w:rPr>
+            </w:pPr>
+            <w:r>
+              <w:rPr>
+                <w:rFonts w:ascii="Calibri" w:hAnsi="Calibri" w:cs="Calibri" w:eastAsia="Calibri"/>
+                <w:color w:val="auto"/>
+                <w:spacing w:val="0"/>
+                <w:position w:val="0"/>
+                <w:sz w:val="24"/>
+                <w:shd w:fill="auto" w:val="clear"/>
+              </w:rPr>
+              <w:t xml:space="preserve">$10,000</w:t>
+            </w:r>
+          </w:p>
+        </w:tc>
+        <w:tc>
+          <w:tcPr>
+            <w:tcW w:w="1866" w:type="dxa"/>
+            <w:tcBorders>
+              <w:top w:val="single" w:color="000000" w:sz="4"/>
+              <w:left w:val="single" w:color="000000" w:sz="4"/>
+              <w:bottom w:val="single" w:color="000000" w:sz="4"/>
+              <w:right w:val="single" w:color="000000" w:sz="4"/>
+            </w:tcBorders>
+            <w:shd w:color="auto" w:fill="auto" w:val="clear"/>
+            <w:tcMar>
+              <w:left w:w="108" w:type="dxa"/>
+              <w:right w:w="108" w:type="dxa"/>
+            </w:tcMar>
+            <w:vAlign w:val="top"/>
+          </w:tcPr>
+          <w:p>
+            <w:pPr>
+              <w:spacing w:before="0" w:after="0" w:line="240"/>
+              <w:ind w:right="0" w:left="0" w:firstLine="0"/>
+              <w:jc w:val="center"/>
+              <w:rPr>
+                <w:rFonts w:ascii="Calibri" w:hAnsi="Calibri" w:cs="Calibri" w:eastAsia="Calibri"/>
+                <w:color w:val="auto"/>
+                <w:spacing w:val="0"/>
+                <w:position w:val="0"/>
+                <w:shd w:fill="auto" w:val="clear"/>
+              </w:rPr>
+            </w:pPr>
+            <w:r>
+              <w:rPr>
+                <w:rFonts w:ascii="Calibri" w:hAnsi="Calibri" w:cs="Calibri" w:eastAsia="Calibri"/>
+                <w:color w:val="auto"/>
+                <w:spacing w:val="0"/>
+                <w:position w:val="0"/>
+                <w:sz w:val="24"/>
+                <w:shd w:fill="auto" w:val="clear"/>
+              </w:rPr>
+              <w:t xml:space="preserve">+/- $6,000</w:t>
+            </w:r>
+          </w:p>
+        </w:tc>
+      </w:tr>
+      <w:tr>
+        <w:trPr>
+          <w:trHeight w:val="255" w:hRule="auto"/>
+          <w:jc w:val="left"/>
+        </w:trPr>
+        <w:tc>
+          <w:tcPr>
+            <w:tcW w:w="1870" w:type="dxa"/>
+            <w:tcBorders>
+              <w:top w:val="single" w:color="000000" w:sz="4"/>
+              <w:left w:val="single" w:color="000000" w:sz="4"/>
+              <w:bottom w:val="single" w:color="000000" w:sz="4"/>
+              <w:right w:val="single" w:color="000000" w:sz="4"/>
+            </w:tcBorders>
+            <w:shd w:color="auto" w:fill="auto" w:val="clear"/>
+            <w:tcMar>
+              <w:left w:w="108" w:type="dxa"/>
+              <w:right w:w="108" w:type="dxa"/>
+            </w:tcMar>
+            <w:vAlign w:val="top"/>
+          </w:tcPr>
+          <w:p>
+            <w:pPr>
+              <w:spacing w:before="0" w:after="0" w:line="240"/>
+              <w:ind w:right="0" w:left="0" w:firstLine="0"/>
+              <w:jc w:val="left"/>
+              <w:rPr>
+                <w:rFonts w:ascii="Calibri" w:hAnsi="Calibri" w:cs="Calibri" w:eastAsia="Calibri"/>
+                <w:color w:val="auto"/>
+                <w:spacing w:val="0"/>
+                <w:position w:val="0"/>
+              </w:rPr>
+            </w:pPr>
+            <w:r>
+              <w:rPr>
+                <w:rFonts w:ascii="Calibri" w:hAnsi="Calibri" w:cs="Calibri" w:eastAsia="Calibri"/>
+                <w:color w:val="auto"/>
+                <w:spacing w:val="0"/>
+                <w:position w:val="0"/>
+                <w:sz w:val="24"/>
+                <w:shd w:fill="auto" w:val="clear"/>
+              </w:rPr>
+              <w:t xml:space="preserve">Hardware</w:t>
+            </w:r>
+          </w:p>
+        </w:tc>
+        <w:tc>
+          <w:tcPr>
+            <w:tcW w:w="1873" w:type="dxa"/>
+            <w:tcBorders>
+              <w:top w:val="single" w:color="000000" w:sz="4"/>
+              <w:left w:val="single" w:color="000000" w:sz="4"/>
+              <w:bottom w:val="single" w:color="000000" w:sz="4"/>
+              <w:right w:val="single" w:color="000000" w:sz="4"/>
+            </w:tcBorders>
+            <w:shd w:color="auto" w:fill="auto" w:val="clear"/>
+            <w:tcMar>
+              <w:left w:w="108" w:type="dxa"/>
+              <w:right w:w="108" w:type="dxa"/>
+            </w:tcMar>
+            <w:vAlign w:val="top"/>
+          </w:tcPr>
+          <w:p>
+            <w:pPr>
+              <w:spacing w:before="0" w:after="0" w:line="240"/>
+              <w:ind w:right="0" w:left="0" w:firstLine="0"/>
+              <w:jc w:val="center"/>
+              <w:rPr>
+                <w:rFonts w:ascii="Calibri" w:hAnsi="Calibri" w:cs="Calibri" w:eastAsia="Calibri"/>
+                <w:color w:val="auto"/>
+                <w:spacing w:val="0"/>
+                <w:position w:val="0"/>
+              </w:rPr>
+            </w:pPr>
+            <w:r>
+              <w:rPr>
+                <w:rFonts w:ascii="Calibri" w:hAnsi="Calibri" w:cs="Calibri" w:eastAsia="Calibri"/>
+                <w:color w:val="auto"/>
+                <w:spacing w:val="0"/>
+                <w:position w:val="0"/>
+                <w:sz w:val="24"/>
+                <w:shd w:fill="auto" w:val="clear"/>
+              </w:rPr>
+              <w:t xml:space="preserve">$50,000</w:t>
+            </w:r>
+          </w:p>
+        </w:tc>
+        <w:tc>
+          <w:tcPr>
+            <w:tcW w:w="1871" w:type="dxa"/>
+            <w:tcBorders>
+              <w:top w:val="single" w:color="000000" w:sz="4"/>
+              <w:left w:val="single" w:color="000000" w:sz="4"/>
+              <w:bottom w:val="single" w:color="000000" w:sz="4"/>
+              <w:right w:val="single" w:color="000000" w:sz="4"/>
+            </w:tcBorders>
+            <w:shd w:color="auto" w:fill="auto" w:val="clear"/>
+            <w:tcMar>
+              <w:left w:w="108" w:type="dxa"/>
+              <w:right w:w="108" w:type="dxa"/>
+            </w:tcMar>
+            <w:vAlign w:val="top"/>
+          </w:tcPr>
+          <w:p>
+            <w:pPr>
+              <w:spacing w:before="0" w:after="0" w:line="240"/>
+              <w:ind w:right="0" w:left="0" w:firstLine="0"/>
+              <w:jc w:val="center"/>
+              <w:rPr>
+                <w:rFonts w:ascii="Calibri" w:hAnsi="Calibri" w:cs="Calibri" w:eastAsia="Calibri"/>
+                <w:color w:val="auto"/>
+                <w:spacing w:val="0"/>
+                <w:position w:val="0"/>
+              </w:rPr>
+            </w:pPr>
+            <w:r>
+              <w:rPr>
+                <w:rFonts w:ascii="Calibri" w:hAnsi="Calibri" w:cs="Calibri" w:eastAsia="Calibri"/>
+                <w:color w:val="auto"/>
+                <w:spacing w:val="0"/>
+                <w:position w:val="0"/>
+                <w:sz w:val="24"/>
+                <w:shd w:fill="auto" w:val="clear"/>
+              </w:rPr>
+              <w:t xml:space="preserve">$50,000</w:t>
+            </w:r>
+          </w:p>
+        </w:tc>
+        <w:tc>
+          <w:tcPr>
+            <w:tcW w:w="1870" w:type="dxa"/>
+            <w:tcBorders>
+              <w:top w:val="single" w:color="000000" w:sz="4"/>
+              <w:left w:val="single" w:color="000000" w:sz="4"/>
+              <w:bottom w:val="single" w:color="000000" w:sz="4"/>
+              <w:right w:val="single" w:color="000000" w:sz="4"/>
+            </w:tcBorders>
+            <w:shd w:color="auto" w:fill="auto" w:val="clear"/>
+            <w:tcMar>
+              <w:left w:w="108" w:type="dxa"/>
+              <w:right w:w="108" w:type="dxa"/>
+            </w:tcMar>
+            <w:vAlign w:val="top"/>
+          </w:tcPr>
+          <w:p>
+            <w:pPr>
+              <w:spacing w:before="0" w:after="0" w:line="240"/>
+              <w:ind w:right="0" w:left="0" w:firstLine="0"/>
+              <w:jc w:val="center"/>
+              <w:rPr>
+                <w:rFonts w:ascii="Calibri" w:hAnsi="Calibri" w:cs="Calibri" w:eastAsia="Calibri"/>
+                <w:color w:val="auto"/>
+                <w:spacing w:val="0"/>
+                <w:position w:val="0"/>
               </w:rPr>
             </w:pPr>
             <w:r>
@@ -2805,7 +3276,7 @@
         </w:tc>
         <w:tc>
           <w:tcPr>
-            <w:tcW w:w="1871" w:type="dxa"/>
+            <w:tcW w:w="1866" w:type="dxa"/>
             <w:tcBorders>
               <w:top w:val="single" w:color="000000" w:sz="4"/>
               <w:left w:val="single" w:color="000000" w:sz="4"/>
@@ -2841,91 +3312,7 @@
                 <w:sz w:val="24"/>
                 <w:shd w:fill="auto" w:val="clear"/>
               </w:rPr>
-              <w:t xml:space="preserve">$0</w:t>
-            </w:r>
-          </w:p>
-        </w:tc>
-        <w:tc>
-          <w:tcPr>
-            <w:tcW w:w="1870" w:type="dxa"/>
-            <w:tcBorders>
-              <w:top w:val="single" w:color="000000" w:sz="4"/>
-              <w:left w:val="single" w:color="000000" w:sz="4"/>
-              <w:bottom w:val="single" w:color="000000" w:sz="4"/>
-              <w:right w:val="single" w:color="000000" w:sz="4"/>
-            </w:tcBorders>
-            <w:shd w:color="auto" w:fill="auto" w:val="clear"/>
-            <w:tcMar>
-              <w:left w:w="108" w:type="dxa"/>
-              <w:right w:w="108" w:type="dxa"/>
-            </w:tcMar>
-            <w:vAlign w:val="top"/>
-          </w:tcPr>
-          <w:p>
-            <w:pPr>
-              <w:spacing w:before="0" w:after="0" w:line="240"/>
-              <w:ind w:right="0" w:left="0" w:firstLine="0"/>
-              <w:jc w:val="center"/>
-              <w:rPr>
-                <w:rFonts w:ascii="Calibri" w:hAnsi="Calibri" w:cs="Calibri" w:eastAsia="Calibri"/>
-                <w:color w:val="auto"/>
-                <w:spacing w:val="0"/>
-                <w:position w:val="0"/>
-                <w:shd w:fill="auto" w:val="clear"/>
-              </w:rPr>
-            </w:pPr>
-            <w:r>
-              <w:rPr>
-                <w:rFonts w:ascii="Calibri" w:hAnsi="Calibri" w:cs="Calibri" w:eastAsia="Calibri"/>
-                <w:color w:val="auto"/>
-                <w:spacing w:val="0"/>
-                <w:position w:val="0"/>
-                <w:sz w:val="24"/>
-                <w:shd w:fill="auto" w:val="clear"/>
-              </w:rPr>
-              <w:t xml:space="preserve">$0</w:t>
-            </w:r>
-          </w:p>
-        </w:tc>
-        <w:tc>
-          <w:tcPr>
-            <w:tcW w:w="1866" w:type="dxa"/>
-            <w:tcBorders>
-              <w:top w:val="single" w:color="000000" w:sz="4"/>
-              <w:left w:val="single" w:color="000000" w:sz="4"/>
-              <w:bottom w:val="single" w:color="000000" w:sz="4"/>
-              <w:right w:val="single" w:color="000000" w:sz="4"/>
-            </w:tcBorders>
-            <w:shd w:color="auto" w:fill="auto" w:val="clear"/>
-            <w:tcMar>
-              <w:left w:w="108" w:type="dxa"/>
-              <w:right w:w="108" w:type="dxa"/>
-            </w:tcMar>
-            <w:vAlign w:val="top"/>
-          </w:tcPr>
-          <w:p>
-            <w:pPr>
-              <w:spacing w:before="0" w:after="0" w:line="240"/>
-              <w:ind w:right="0" w:left="0" w:firstLine="0"/>
-              <w:jc w:val="center"/>
-              <w:rPr>
-                <w:rFonts w:ascii="Calibri" w:hAnsi="Calibri" w:cs="Calibri" w:eastAsia="Calibri"/>
-                <w:color w:val="auto"/>
-                <w:spacing w:val="0"/>
-                <w:position w:val="0"/>
-                <w:shd w:fill="auto" w:val="clear"/>
-              </w:rPr>
-            </w:pPr>
-            <w:r>
-              <w:rPr>
-                <w:rFonts w:ascii="Calibri" w:hAnsi="Calibri" w:cs="Calibri" w:eastAsia="Calibri"/>
-                <w:color w:val="auto"/>
-                <w:spacing w:val="0"/>
-                <w:position w:val="0"/>
-                <w:sz w:val="24"/>
-                <w:shd w:fill="auto" w:val="clear"/>
-              </w:rPr>
-              <w:t xml:space="preserve">N/A</w:t>
+              <w:t xml:space="preserve">+/- $1,000</w:t>
             </w:r>
           </w:p>
         </w:tc>
@@ -2961,19 +3348,18 @@
                 <w:color w:val="auto"/>
                 <w:spacing w:val="0"/>
                 <w:position w:val="0"/>
-                <w:shd w:fill="auto" w:val="clear"/>
-              </w:rPr>
-            </w:pPr>
-            <w:r>
-              <w:rPr>
-                <w:rFonts w:ascii="Calibri" w:hAnsi="Calibri" w:cs="Calibri" w:eastAsia="Calibri"/>
-                <w:color w:val="auto"/>
-                <w:spacing w:val="0"/>
-                <w:position w:val="0"/>
-                <w:sz w:val="24"/>
-                <w:shd w:fill="auto" w:val="clear"/>
-              </w:rPr>
-              <w:t xml:space="preserve">Software</w:t>
+              </w:rPr>
+            </w:pPr>
+            <w:r>
+              <w:rPr>
+                <w:rFonts w:ascii="Calibri" w:hAnsi="Calibri" w:cs="Calibri" w:eastAsia="Calibri"/>
+                <w:color w:val="auto"/>
+                <w:spacing w:val="0"/>
+                <w:position w:val="0"/>
+                <w:sz w:val="24"/>
+                <w:shd w:fill="auto" w:val="clear"/>
+              </w:rPr>
+              <w:t xml:space="preserve">Other </w:t>
             </w:r>
           </w:p>
         </w:tc>
@@ -3003,19 +3389,18 @@
                 <w:color w:val="auto"/>
                 <w:spacing w:val="0"/>
                 <w:position w:val="0"/>
-                <w:shd w:fill="auto" w:val="clear"/>
-              </w:rPr>
-            </w:pPr>
-            <w:r>
-              <w:rPr>
-                <w:rFonts w:ascii="Calibri" w:hAnsi="Calibri" w:cs="Calibri" w:eastAsia="Calibri"/>
-                <w:color w:val="auto"/>
-                <w:spacing w:val="0"/>
-                <w:position w:val="0"/>
-                <w:sz w:val="24"/>
-                <w:shd w:fill="auto" w:val="clear"/>
-              </w:rPr>
-              <w:t xml:space="preserve">$0</w:t>
+              </w:rPr>
+            </w:pPr>
+            <w:r>
+              <w:rPr>
+                <w:rFonts w:ascii="Calibri" w:hAnsi="Calibri" w:cs="Calibri" w:eastAsia="Calibri"/>
+                <w:color w:val="auto"/>
+                <w:spacing w:val="0"/>
+                <w:position w:val="0"/>
+                <w:sz w:val="24"/>
+                <w:shd w:fill="auto" w:val="clear"/>
+              </w:rPr>
+              <w:t xml:space="preserve">$57,000</w:t>
             </w:r>
           </w:p>
         </w:tc>
@@ -3045,19 +3430,18 @@
                 <w:color w:val="auto"/>
                 <w:spacing w:val="0"/>
                 <w:position w:val="0"/>
-                <w:shd w:fill="auto" w:val="clear"/>
-              </w:rPr>
-            </w:pPr>
-            <w:r>
-              <w:rPr>
-                <w:rFonts w:ascii="Calibri" w:hAnsi="Calibri" w:cs="Calibri" w:eastAsia="Calibri"/>
-                <w:color w:val="auto"/>
-                <w:spacing w:val="0"/>
-                <w:position w:val="0"/>
-                <w:sz w:val="24"/>
-                <w:shd w:fill="auto" w:val="clear"/>
-              </w:rPr>
-              <w:t xml:space="preserve">$0</w:t>
+              </w:rPr>
+            </w:pPr>
+            <w:r>
+              <w:rPr>
+                <w:rFonts w:ascii="Calibri" w:hAnsi="Calibri" w:cs="Calibri" w:eastAsia="Calibri"/>
+                <w:color w:val="auto"/>
+                <w:spacing w:val="0"/>
+                <w:position w:val="0"/>
+                <w:sz w:val="24"/>
+                <w:shd w:fill="auto" w:val="clear"/>
+              </w:rPr>
+              <w:t xml:space="preserve">$7,000</w:t>
             </w:r>
           </w:p>
         </w:tc>
@@ -3087,19 +3471,18 @@
                 <w:color w:val="auto"/>
                 <w:spacing w:val="0"/>
                 <w:position w:val="0"/>
-                <w:shd w:fill="auto" w:val="clear"/>
-              </w:rPr>
-            </w:pPr>
-            <w:r>
-              <w:rPr>
-                <w:rFonts w:ascii="Calibri" w:hAnsi="Calibri" w:cs="Calibri" w:eastAsia="Calibri"/>
-                <w:color w:val="auto"/>
-                <w:spacing w:val="0"/>
-                <w:position w:val="0"/>
-                <w:sz w:val="24"/>
-                <w:shd w:fill="auto" w:val="clear"/>
-              </w:rPr>
-              <w:t xml:space="preserve">$0</w:t>
+              </w:rPr>
+            </w:pPr>
+            <w:r>
+              <w:rPr>
+                <w:rFonts w:ascii="Calibri" w:hAnsi="Calibri" w:cs="Calibri" w:eastAsia="Calibri"/>
+                <w:color w:val="auto"/>
+                <w:spacing w:val="0"/>
+                <w:position w:val="0"/>
+                <w:sz w:val="24"/>
+                <w:shd w:fill="auto" w:val="clear"/>
+              </w:rPr>
+              <w:t xml:space="preserve">$45,000</w:t>
             </w:r>
           </w:p>
         </w:tc>
@@ -3129,19 +3512,18 @@
                 <w:color w:val="auto"/>
                 <w:spacing w:val="0"/>
                 <w:position w:val="0"/>
-                <w:shd w:fill="auto" w:val="clear"/>
-              </w:rPr>
-            </w:pPr>
-            <w:r>
-              <w:rPr>
-                <w:rFonts w:ascii="Calibri" w:hAnsi="Calibri" w:cs="Calibri" w:eastAsia="Calibri"/>
-                <w:color w:val="auto"/>
-                <w:spacing w:val="0"/>
-                <w:position w:val="0"/>
-                <w:sz w:val="24"/>
-                <w:shd w:fill="auto" w:val="clear"/>
-              </w:rPr>
-              <w:t xml:space="preserve">N/A</w:t>
+              </w:rPr>
+            </w:pPr>
+            <w:r>
+              <w:rPr>
+                <w:rFonts w:ascii="Calibri" w:hAnsi="Calibri" w:cs="Calibri" w:eastAsia="Calibri"/>
+                <w:color w:val="auto"/>
+                <w:spacing w:val="0"/>
+                <w:position w:val="0"/>
+                <w:sz w:val="24"/>
+                <w:shd w:fill="auto" w:val="clear"/>
+              </w:rPr>
+              <w:t xml:space="preserve">+/- $500</w:t>
             </w:r>
           </w:p>
         </w:tc>
@@ -3171,25 +3553,24 @@
             <w:pPr>
               <w:spacing w:before="0" w:after="0" w:line="240"/>
               <w:ind w:right="0" w:left="0" w:firstLine="0"/>
-              <w:jc w:val="left"/>
-              <w:rPr>
-                <w:rFonts w:ascii="Calibri" w:hAnsi="Calibri" w:cs="Calibri" w:eastAsia="Calibri"/>
-                <w:color w:val="auto"/>
-                <w:spacing w:val="0"/>
-                <w:position w:val="0"/>
-                <w:shd w:fill="auto" w:val="clear"/>
-              </w:rPr>
-            </w:pPr>
-            <w:r>
-              <w:rPr>
-                <w:rFonts w:ascii="Calibri" w:hAnsi="Calibri" w:cs="Calibri" w:eastAsia="Calibri"/>
-                <w:color w:val="auto"/>
-                <w:spacing w:val="0"/>
-                <w:position w:val="0"/>
-                <w:sz w:val="24"/>
-                <w:shd w:fill="auto" w:val="clear"/>
-              </w:rPr>
-              <w:t xml:space="preserve">Hardware</w:t>
+              <w:jc w:val="right"/>
+              <w:rPr>
+                <w:rFonts w:ascii="Calibri" w:hAnsi="Calibri" w:cs="Calibri" w:eastAsia="Calibri"/>
+                <w:color w:val="auto"/>
+                <w:spacing w:val="0"/>
+                <w:position w:val="0"/>
+              </w:rPr>
+            </w:pPr>
+            <w:r>
+              <w:rPr>
+                <w:rFonts w:ascii="Calibri" w:hAnsi="Calibri" w:cs="Calibri" w:eastAsia="Calibri"/>
+                <w:color w:val="auto"/>
+                <w:spacing w:val="0"/>
+                <w:position w:val="0"/>
+                <w:sz w:val="24"/>
+                <w:shd w:fill="auto" w:val="clear"/>
+              </w:rPr>
+              <w:t xml:space="preserve">Total</w:t>
             </w:r>
           </w:p>
         </w:tc>
@@ -3219,19 +3600,18 @@
                 <w:color w:val="auto"/>
                 <w:spacing w:val="0"/>
                 <w:position w:val="0"/>
-                <w:shd w:fill="auto" w:val="clear"/>
-              </w:rPr>
-            </w:pPr>
-            <w:r>
-              <w:rPr>
-                <w:rFonts w:ascii="Calibri" w:hAnsi="Calibri" w:cs="Calibri" w:eastAsia="Calibri"/>
-                <w:color w:val="auto"/>
-                <w:spacing w:val="0"/>
-                <w:position w:val="0"/>
-                <w:sz w:val="24"/>
-                <w:shd w:fill="auto" w:val="clear"/>
-              </w:rPr>
-              <w:t xml:space="preserve">$0</w:t>
+              </w:rPr>
+            </w:pPr>
+            <w:r>
+              <w:rPr>
+                <w:rFonts w:ascii="Calibri" w:hAnsi="Calibri" w:cs="Calibri" w:eastAsia="Calibri"/>
+                <w:color w:val="auto"/>
+                <w:spacing w:val="0"/>
+                <w:position w:val="0"/>
+                <w:sz w:val="24"/>
+                <w:shd w:fill="auto" w:val="clear"/>
+              </w:rPr>
+              <w:t xml:space="preserve">$672,000</w:t>
             </w:r>
           </w:p>
         </w:tc>
@@ -3261,19 +3641,18 @@
                 <w:color w:val="auto"/>
                 <w:spacing w:val="0"/>
                 <w:position w:val="0"/>
-                <w:shd w:fill="auto" w:val="clear"/>
-              </w:rPr>
-            </w:pPr>
-            <w:r>
-              <w:rPr>
-                <w:rFonts w:ascii="Calibri" w:hAnsi="Calibri" w:cs="Calibri" w:eastAsia="Calibri"/>
-                <w:color w:val="auto"/>
-                <w:spacing w:val="0"/>
-                <w:position w:val="0"/>
-                <w:sz w:val="24"/>
-                <w:shd w:fill="auto" w:val="clear"/>
-              </w:rPr>
-              <w:t xml:space="preserve">$0</w:t>
+              </w:rPr>
+            </w:pPr>
+            <w:r>
+              <w:rPr>
+                <w:rFonts w:ascii="Calibri" w:hAnsi="Calibri" w:cs="Calibri" w:eastAsia="Calibri"/>
+                <w:color w:val="auto"/>
+                <w:spacing w:val="0"/>
+                <w:position w:val="0"/>
+                <w:sz w:val="24"/>
+                <w:shd w:fill="auto" w:val="clear"/>
+              </w:rPr>
+              <w:t xml:space="preserve">$246,000</w:t>
             </w:r>
           </w:p>
         </w:tc>
@@ -3303,19 +3682,18 @@
                 <w:color w:val="auto"/>
                 <w:spacing w:val="0"/>
                 <w:position w:val="0"/>
-                <w:shd w:fill="auto" w:val="clear"/>
-              </w:rPr>
-            </w:pPr>
-            <w:r>
-              <w:rPr>
-                <w:rFonts w:ascii="Calibri" w:hAnsi="Calibri" w:cs="Calibri" w:eastAsia="Calibri"/>
-                <w:color w:val="auto"/>
-                <w:spacing w:val="0"/>
-                <w:position w:val="0"/>
-                <w:sz w:val="24"/>
-                <w:shd w:fill="auto" w:val="clear"/>
-              </w:rPr>
-              <w:t xml:space="preserve">$0</w:t>
+              </w:rPr>
+            </w:pPr>
+            <w:r>
+              <w:rPr>
+                <w:rFonts w:ascii="Calibri" w:hAnsi="Calibri" w:cs="Calibri" w:eastAsia="Calibri"/>
+                <w:color w:val="auto"/>
+                <w:spacing w:val="0"/>
+                <w:position w:val="0"/>
+                <w:sz w:val="24"/>
+                <w:shd w:fill="auto" w:val="clear"/>
+              </w:rPr>
+              <w:t xml:space="preserve">$438,000</w:t>
             </w:r>
           </w:p>
         </w:tc>
@@ -3357,430 +3735,8 @@
                 <w:sz w:val="24"/>
                 <w:shd w:fill="auto" w:val="clear"/>
               </w:rPr>
-              <w:t xml:space="preserve">N/A</w:t>
-            </w:r>
-          </w:p>
-        </w:tc>
-      </w:tr>
-      <w:tr>
-        <w:trPr>
-          <w:trHeight w:val="1" w:hRule="atLeast"/>
-          <w:jc w:val="left"/>
-        </w:trPr>
-        <w:tc>
-          <w:tcPr>
-            <w:tcW w:w="1870" w:type="dxa"/>
-            <w:tcBorders>
-              <w:top w:val="single" w:color="000000" w:sz="4"/>
-              <w:left w:val="single" w:color="000000" w:sz="4"/>
-              <w:bottom w:val="single" w:color="000000" w:sz="4"/>
-              <w:right w:val="single" w:color="000000" w:sz="4"/>
-            </w:tcBorders>
-            <w:shd w:color="auto" w:fill="auto" w:val="clear"/>
-            <w:tcMar>
-              <w:left w:w="108" w:type="dxa"/>
-              <w:right w:w="108" w:type="dxa"/>
-            </w:tcMar>
-            <w:vAlign w:val="top"/>
-          </w:tcPr>
-          <w:p>
-            <w:pPr>
-              <w:spacing w:before="0" w:after="0" w:line="240"/>
-              <w:ind w:right="0" w:left="0" w:firstLine="0"/>
-              <w:jc w:val="left"/>
-              <w:rPr>
-                <w:rFonts w:ascii="Calibri" w:hAnsi="Calibri" w:cs="Calibri" w:eastAsia="Calibri"/>
-                <w:color w:val="auto"/>
-                <w:spacing w:val="0"/>
-                <w:position w:val="0"/>
-                <w:shd w:fill="auto" w:val="clear"/>
-              </w:rPr>
-            </w:pPr>
-            <w:r>
-              <w:rPr>
-                <w:rFonts w:ascii="Calibri" w:hAnsi="Calibri" w:cs="Calibri" w:eastAsia="Calibri"/>
-                <w:color w:val="auto"/>
-                <w:spacing w:val="0"/>
-                <w:position w:val="0"/>
-                <w:sz w:val="24"/>
-                <w:shd w:fill="auto" w:val="clear"/>
-              </w:rPr>
-              <w:t xml:space="preserve">Other </w:t>
-            </w:r>
-          </w:p>
-        </w:tc>
-        <w:tc>
-          <w:tcPr>
-            <w:tcW w:w="1873" w:type="dxa"/>
-            <w:tcBorders>
-              <w:top w:val="single" w:color="000000" w:sz="4"/>
-              <w:left w:val="single" w:color="000000" w:sz="4"/>
-              <w:bottom w:val="single" w:color="000000" w:sz="4"/>
-              <w:right w:val="single" w:color="000000" w:sz="4"/>
-            </w:tcBorders>
-            <w:shd w:color="auto" w:fill="auto" w:val="clear"/>
-            <w:tcMar>
-              <w:left w:w="108" w:type="dxa"/>
-              <w:right w:w="108" w:type="dxa"/>
-            </w:tcMar>
-            <w:vAlign w:val="top"/>
-          </w:tcPr>
-          <w:p>
-            <w:pPr>
-              <w:spacing w:before="0" w:after="0" w:line="240"/>
-              <w:ind w:right="0" w:left="0" w:firstLine="0"/>
-              <w:jc w:val="center"/>
-              <w:rPr>
-                <w:rFonts w:ascii="Calibri" w:hAnsi="Calibri" w:cs="Calibri" w:eastAsia="Calibri"/>
-                <w:color w:val="auto"/>
-                <w:spacing w:val="0"/>
-                <w:position w:val="0"/>
-                <w:shd w:fill="auto" w:val="clear"/>
-              </w:rPr>
-            </w:pPr>
-            <w:r>
-              <w:rPr>
-                <w:rFonts w:ascii="Calibri" w:hAnsi="Calibri" w:cs="Calibri" w:eastAsia="Calibri"/>
-                <w:color w:val="auto"/>
-                <w:spacing w:val="0"/>
-                <w:position w:val="0"/>
-                <w:sz w:val="24"/>
-                <w:shd w:fill="auto" w:val="clear"/>
-              </w:rPr>
-              <w:t xml:space="preserve">$7,000</w:t>
-            </w:r>
-          </w:p>
-        </w:tc>
-        <w:tc>
-          <w:tcPr>
-            <w:tcW w:w="1871" w:type="dxa"/>
-            <w:tcBorders>
-              <w:top w:val="single" w:color="000000" w:sz="4"/>
-              <w:left w:val="single" w:color="000000" w:sz="4"/>
-              <w:bottom w:val="single" w:color="000000" w:sz="4"/>
-              <w:right w:val="single" w:color="000000" w:sz="4"/>
-            </w:tcBorders>
-            <w:shd w:color="auto" w:fill="auto" w:val="clear"/>
-            <w:tcMar>
-              <w:left w:w="108" w:type="dxa"/>
-              <w:right w:w="108" w:type="dxa"/>
-            </w:tcMar>
-            <w:vAlign w:val="top"/>
-          </w:tcPr>
-          <w:p>
-            <w:pPr>
-              <w:spacing w:before="0" w:after="0" w:line="240"/>
-              <w:ind w:right="0" w:left="0" w:firstLine="0"/>
-              <w:jc w:val="center"/>
-              <w:rPr>
-                <w:rFonts w:ascii="Calibri" w:hAnsi="Calibri" w:cs="Calibri" w:eastAsia="Calibri"/>
-                <w:color w:val="auto"/>
-                <w:spacing w:val="0"/>
-                <w:position w:val="0"/>
-                <w:shd w:fill="auto" w:val="clear"/>
-              </w:rPr>
-            </w:pPr>
-            <w:r>
-              <w:rPr>
-                <w:rFonts w:ascii="Calibri" w:hAnsi="Calibri" w:cs="Calibri" w:eastAsia="Calibri"/>
-                <w:color w:val="auto"/>
-                <w:spacing w:val="0"/>
-                <w:position w:val="0"/>
-                <w:sz w:val="24"/>
-                <w:shd w:fill="auto" w:val="clear"/>
-              </w:rPr>
-              <w:t xml:space="preserve">$0</w:t>
-            </w:r>
-          </w:p>
-        </w:tc>
-        <w:tc>
-          <w:tcPr>
-            <w:tcW w:w="1870" w:type="dxa"/>
-            <w:tcBorders>
-              <w:top w:val="single" w:color="000000" w:sz="4"/>
-              <w:left w:val="single" w:color="000000" w:sz="4"/>
-              <w:bottom w:val="single" w:color="000000" w:sz="4"/>
-              <w:right w:val="single" w:color="000000" w:sz="4"/>
-            </w:tcBorders>
-            <w:shd w:color="auto" w:fill="auto" w:val="clear"/>
-            <w:tcMar>
-              <w:left w:w="108" w:type="dxa"/>
-              <w:right w:w="108" w:type="dxa"/>
-            </w:tcMar>
-            <w:vAlign w:val="top"/>
-          </w:tcPr>
-          <w:p>
-            <w:pPr>
-              <w:spacing w:before="0" w:after="0" w:line="240"/>
-              <w:ind w:right="0" w:left="0" w:firstLine="0"/>
-              <w:jc w:val="center"/>
-              <w:rPr>
-                <w:rFonts w:ascii="Calibri" w:hAnsi="Calibri" w:cs="Calibri" w:eastAsia="Calibri"/>
-                <w:color w:val="auto"/>
-                <w:spacing w:val="0"/>
-                <w:position w:val="0"/>
-                <w:shd w:fill="auto" w:val="clear"/>
-              </w:rPr>
-            </w:pPr>
-            <w:r>
-              <w:rPr>
-                <w:rFonts w:ascii="Calibri" w:hAnsi="Calibri" w:cs="Calibri" w:eastAsia="Calibri"/>
-                <w:color w:val="auto"/>
-                <w:spacing w:val="0"/>
-                <w:position w:val="0"/>
-                <w:sz w:val="24"/>
-                <w:shd w:fill="auto" w:val="clear"/>
-              </w:rPr>
-              <w:t xml:space="preserve">$7,000</w:t>
-            </w:r>
-          </w:p>
-        </w:tc>
-        <w:tc>
-          <w:tcPr>
-            <w:tcW w:w="1866" w:type="dxa"/>
-            <w:tcBorders>
-              <w:top w:val="single" w:color="000000" w:sz="4"/>
-              <w:left w:val="single" w:color="000000" w:sz="4"/>
-              <w:bottom w:val="single" w:color="000000" w:sz="4"/>
-              <w:right w:val="single" w:color="000000" w:sz="4"/>
-            </w:tcBorders>
-            <w:shd w:color="auto" w:fill="auto" w:val="clear"/>
-            <w:tcMar>
-              <w:left w:w="108" w:type="dxa"/>
-              <w:right w:w="108" w:type="dxa"/>
-            </w:tcMar>
-            <w:vAlign w:val="top"/>
-          </w:tcPr>
-          <w:p>
-            <w:pPr>
-              <w:spacing w:before="0" w:after="0" w:line="240"/>
-              <w:ind w:right="0" w:left="0" w:firstLine="0"/>
-              <w:jc w:val="center"/>
-              <w:rPr>
-                <w:rFonts w:ascii="Calibri" w:hAnsi="Calibri" w:cs="Calibri" w:eastAsia="Calibri"/>
-                <w:color w:val="auto"/>
-                <w:spacing w:val="0"/>
-                <w:position w:val="0"/>
-                <w:shd w:fill="auto" w:val="clear"/>
-              </w:rPr>
-            </w:pPr>
-            <w:r>
-              <w:rPr>
-                <w:rFonts w:ascii="Calibri" w:hAnsi="Calibri" w:cs="Calibri" w:eastAsia="Calibri"/>
-                <w:color w:val="auto"/>
-                <w:spacing w:val="0"/>
-                <w:position w:val="0"/>
-                <w:sz w:val="24"/>
-                <w:shd w:fill="auto" w:val="clear"/>
-              </w:rPr>
-              <w:t xml:space="preserve">+/- $500</w:t>
-            </w:r>
-          </w:p>
-        </w:tc>
-      </w:tr>
-      <w:tr>
-        <w:trPr>
-          <w:trHeight w:val="1" w:hRule="atLeast"/>
-          <w:jc w:val="left"/>
-        </w:trPr>
-        <w:tc>
-          <w:tcPr>
-            <w:tcW w:w="1870" w:type="dxa"/>
-            <w:tcBorders>
-              <w:top w:val="single" w:color="000000" w:sz="4"/>
-              <w:left w:val="single" w:color="000000" w:sz="4"/>
-              <w:bottom w:val="single" w:color="000000" w:sz="4"/>
-              <w:right w:val="single" w:color="000000" w:sz="4"/>
-            </w:tcBorders>
-            <w:shd w:color="auto" w:fill="auto" w:val="clear"/>
-            <w:tcMar>
-              <w:left w:w="108" w:type="dxa"/>
-              <w:right w:w="108" w:type="dxa"/>
-            </w:tcMar>
-            <w:vAlign w:val="top"/>
-          </w:tcPr>
-          <w:p>
-            <w:pPr>
-              <w:spacing w:before="0" w:after="0" w:line="240"/>
-              <w:ind w:right="0" w:left="0" w:firstLine="0"/>
-              <w:jc w:val="right"/>
-              <w:rPr>
-                <w:rFonts w:ascii="Calibri" w:hAnsi="Calibri" w:cs="Calibri" w:eastAsia="Calibri"/>
-                <w:color w:val="auto"/>
-                <w:spacing w:val="0"/>
-                <w:position w:val="0"/>
-                <w:shd w:fill="auto" w:val="clear"/>
-              </w:rPr>
-            </w:pPr>
-            <w:r>
-              <w:rPr>
-                <w:rFonts w:ascii="Calibri" w:hAnsi="Calibri" w:cs="Calibri" w:eastAsia="Calibri"/>
-                <w:color w:val="auto"/>
-                <w:spacing w:val="0"/>
-                <w:position w:val="0"/>
-                <w:sz w:val="24"/>
-                <w:shd w:fill="auto" w:val="clear"/>
-              </w:rPr>
-              <w:t xml:space="preserve">Total</w:t>
-            </w:r>
-          </w:p>
-        </w:tc>
-        <w:tc>
-          <w:tcPr>
-            <w:tcW w:w="1873" w:type="dxa"/>
-            <w:tcBorders>
-              <w:top w:val="single" w:color="000000" w:sz="4"/>
-              <w:left w:val="single" w:color="000000" w:sz="4"/>
-              <w:bottom w:val="single" w:color="000000" w:sz="4"/>
-              <w:right w:val="single" w:color="000000" w:sz="4"/>
-            </w:tcBorders>
-            <w:shd w:color="auto" w:fill="auto" w:val="clear"/>
-            <w:tcMar>
-              <w:left w:w="108" w:type="dxa"/>
-              <w:right w:w="108" w:type="dxa"/>
-            </w:tcMar>
-            <w:vAlign w:val="top"/>
-          </w:tcPr>
-          <w:p>
-            <w:pPr>
-              <w:spacing w:before="0" w:after="0" w:line="240"/>
-              <w:ind w:right="0" w:left="0" w:firstLine="0"/>
-              <w:jc w:val="center"/>
-              <w:rPr>
-                <w:rFonts w:ascii="Calibri" w:hAnsi="Calibri" w:cs="Calibri" w:eastAsia="Calibri"/>
-                <w:color w:val="auto"/>
-                <w:spacing w:val="0"/>
-                <w:position w:val="0"/>
-                <w:shd w:fill="auto" w:val="clear"/>
-              </w:rPr>
-            </w:pPr>
-            <w:r>
-              <w:rPr>
-                <w:rFonts w:ascii="Calibri" w:hAnsi="Calibri" w:cs="Calibri" w:eastAsia="Calibri"/>
-                <w:color w:val="auto"/>
-                <w:spacing w:val="0"/>
-                <w:position w:val="0"/>
-                <w:sz w:val="24"/>
-                <w:shd w:fill="auto" w:val="clear"/>
-              </w:rPr>
-              <w:t xml:space="preserve">$172,000</w:t>
-            </w:r>
-          </w:p>
-        </w:tc>
-        <w:tc>
-          <w:tcPr>
-            <w:tcW w:w="1871" w:type="dxa"/>
-            <w:tcBorders>
-              <w:top w:val="single" w:color="000000" w:sz="4"/>
-              <w:left w:val="single" w:color="000000" w:sz="4"/>
-              <w:bottom w:val="single" w:color="000000" w:sz="4"/>
-              <w:right w:val="single" w:color="000000" w:sz="4"/>
-            </w:tcBorders>
-            <w:shd w:color="auto" w:fill="auto" w:val="clear"/>
-            <w:tcMar>
-              <w:left w:w="108" w:type="dxa"/>
-              <w:right w:w="108" w:type="dxa"/>
-            </w:tcMar>
-            <w:vAlign w:val="top"/>
-          </w:tcPr>
-          <w:p>
-            <w:pPr>
-              <w:spacing w:before="0" w:after="0" w:line="240"/>
-              <w:ind w:right="0" w:left="0" w:firstLine="0"/>
-              <w:jc w:val="center"/>
-              <w:rPr>
-                <w:rFonts w:ascii="Calibri" w:hAnsi="Calibri" w:cs="Calibri" w:eastAsia="Calibri"/>
-                <w:color w:val="auto"/>
-                <w:spacing w:val="0"/>
-                <w:position w:val="0"/>
-                <w:shd w:fill="auto" w:val="clear"/>
-              </w:rPr>
-            </w:pPr>
-            <w:r>
-              <w:rPr>
-                <w:rFonts w:ascii="Calibri" w:hAnsi="Calibri" w:cs="Calibri" w:eastAsia="Calibri"/>
-                <w:color w:val="auto"/>
-                <w:spacing w:val="0"/>
-                <w:position w:val="0"/>
-                <w:sz w:val="24"/>
-                <w:shd w:fill="auto" w:val="clear"/>
-              </w:rPr>
-              <w:t xml:space="preserve">$14,000</w:t>
-            </w:r>
-          </w:p>
-        </w:tc>
-        <w:tc>
-          <w:tcPr>
-            <w:tcW w:w="1870" w:type="dxa"/>
-            <w:tcBorders>
-              <w:top w:val="single" w:color="000000" w:sz="4"/>
-              <w:left w:val="single" w:color="000000" w:sz="4"/>
-              <w:bottom w:val="single" w:color="000000" w:sz="4"/>
-              <w:right w:val="single" w:color="000000" w:sz="4"/>
-            </w:tcBorders>
-            <w:shd w:color="auto" w:fill="auto" w:val="clear"/>
-            <w:tcMar>
-              <w:left w:w="108" w:type="dxa"/>
-              <w:right w:w="108" w:type="dxa"/>
-            </w:tcMar>
-            <w:vAlign w:val="top"/>
-          </w:tcPr>
-          <w:p>
-            <w:pPr>
-              <w:spacing w:before="0" w:after="0" w:line="240"/>
-              <w:ind w:right="0" w:left="0" w:firstLine="0"/>
-              <w:jc w:val="center"/>
-              <w:rPr>
-                <w:rFonts w:ascii="Calibri" w:hAnsi="Calibri" w:cs="Calibri" w:eastAsia="Calibri"/>
-                <w:color w:val="auto"/>
-                <w:spacing w:val="0"/>
-                <w:position w:val="0"/>
-                <w:shd w:fill="auto" w:val="clear"/>
-              </w:rPr>
-            </w:pPr>
-            <w:r>
-              <w:rPr>
-                <w:rFonts w:ascii="Calibri" w:hAnsi="Calibri" w:cs="Calibri" w:eastAsia="Calibri"/>
-                <w:color w:val="auto"/>
-                <w:spacing w:val="0"/>
-                <w:position w:val="0"/>
-                <w:sz w:val="24"/>
-                <w:shd w:fill="auto" w:val="clear"/>
-              </w:rPr>
-              <w:t xml:space="preserve">$158,000</w:t>
-            </w:r>
-          </w:p>
-        </w:tc>
-        <w:tc>
-          <w:tcPr>
-            <w:tcW w:w="1866" w:type="dxa"/>
-            <w:tcBorders>
-              <w:top w:val="single" w:color="000000" w:sz="4"/>
-              <w:left w:val="single" w:color="000000" w:sz="4"/>
-              <w:bottom w:val="single" w:color="000000" w:sz="4"/>
-              <w:right w:val="single" w:color="000000" w:sz="4"/>
-            </w:tcBorders>
-            <w:shd w:color="auto" w:fill="auto" w:val="clear"/>
-            <w:tcMar>
-              <w:left w:w="108" w:type="dxa"/>
-              <w:right w:w="108" w:type="dxa"/>
-            </w:tcMar>
-            <w:vAlign w:val="top"/>
-          </w:tcPr>
-          <w:p>
-            <w:pPr>
-              <w:spacing w:before="0" w:after="0" w:line="240"/>
-              <w:ind w:right="0" w:left="0" w:firstLine="0"/>
-              <w:jc w:val="center"/>
-              <w:rPr>
-                <w:rFonts w:ascii="Calibri" w:hAnsi="Calibri" w:cs="Calibri" w:eastAsia="Calibri"/>
-                <w:color w:val="auto"/>
-                <w:spacing w:val="0"/>
-                <w:position w:val="0"/>
-                <w:sz w:val="22"/>
-                <w:shd w:fill="auto" w:val="clear"/>
-              </w:rPr>
-            </w:pPr>
+              <w:t xml:space="preserve">+/- $60,000</w:t>
+            </w:r>
           </w:p>
         </w:tc>
       </w:tr>
@@ -3851,7 +3807,29 @@
           <w:sz w:val="24"/>
           <w:shd w:fill="auto" w:val="clear"/>
         </w:rPr>
-        <w:t xml:space="preserve">A cost benefit analysis has been performed for the EZM Project.  The successful completion of this project will provide significant benefits to small business.  It is imperative that all stakeholders understand these benefits as well as the importance of the successful completion of this project.  The table below shows a net benefit of $35,000 over one year after successful completion of the EZM Project.  This is a total benefit of $242,000 if no project is done and schedule delays, cost overruns, and poor resource allocation continue.</w:t>
+        <w:t xml:space="preserve">A cost benefit analysis has been performed for the EZM Project.  The successful completion of this project will provide significant benefits to small business.  It is imperative that all stakeholders understand these benefits as well as the importance of the successful completion of this project.  The table below shows a net benefit of </w:t>
+      </w:r>
+      <w:r>
+        <w:rPr>
+          <w:rFonts w:ascii="Calibri" w:hAnsi="Calibri" w:cs="Calibri" w:eastAsia="Calibri"/>
+          <w:color w:val="auto"/>
+          <w:spacing w:val="0"/>
+          <w:position w:val="0"/>
+          <w:sz w:val="24"/>
+          <w:shd w:fill="auto" w:val="clear"/>
+        </w:rPr>
+        <w:t xml:space="preserve">-$465,000 </w:t>
+      </w:r>
+      <w:r>
+        <w:rPr>
+          <w:rFonts w:ascii="Calibri" w:hAnsi="Calibri" w:cs="Calibri" w:eastAsia="Calibri"/>
+          <w:color w:val="auto"/>
+          <w:spacing w:val="0"/>
+          <w:position w:val="0"/>
+          <w:sz w:val="24"/>
+          <w:shd w:fill="auto" w:val="clear"/>
+        </w:rPr>
+        <w:t xml:space="preserve">over one year after successful completion of the EZM Project.  This is a total benefit of -$258,000 if no project is done and schedule delays, cost overruns, and poor resource allocation continue.</w:t>
       </w:r>
     </w:p>
     <w:p>
@@ -3941,7 +3919,6 @@
                 <w:color w:val="auto"/>
                 <w:spacing w:val="0"/>
                 <w:position w:val="0"/>
-                <w:shd w:fill="auto" w:val="clear"/>
               </w:rPr>
             </w:pPr>
             <w:r>
@@ -3983,7 +3960,6 @@
                 <w:color w:val="auto"/>
                 <w:spacing w:val="0"/>
                 <w:position w:val="0"/>
-                <w:shd w:fill="auto" w:val="clear"/>
               </w:rPr>
             </w:pPr>
             <w:r>
@@ -4031,7 +4007,6 @@
                 <w:color w:val="auto"/>
                 <w:spacing w:val="0"/>
                 <w:position w:val="0"/>
-                <w:shd w:fill="auto" w:val="clear"/>
               </w:rPr>
             </w:pPr>
             <w:r>
@@ -4143,7 +4118,6 @@
                 <w:color w:val="auto"/>
                 <w:spacing w:val="0"/>
                 <w:position w:val="0"/>
-                <w:shd w:fill="auto" w:val="clear"/>
               </w:rPr>
             </w:pPr>
             <w:r>
@@ -4185,7 +4159,6 @@
                 <w:color w:val="auto"/>
                 <w:spacing w:val="0"/>
                 <w:position w:val="0"/>
-                <w:shd w:fill="auto" w:val="clear"/>
               </w:rPr>
             </w:pPr>
             <w:r>
@@ -4227,7 +4200,6 @@
                 <w:color w:val="auto"/>
                 <w:spacing w:val="0"/>
                 <w:position w:val="0"/>
-                <w:shd w:fill="auto" w:val="clear"/>
               </w:rPr>
             </w:pPr>
             <w:r>
@@ -4275,7 +4247,6 @@
                 <w:color w:val="auto"/>
                 <w:spacing w:val="0"/>
                 <w:position w:val="0"/>
-                <w:shd w:fill="auto" w:val="clear"/>
               </w:rPr>
             </w:pPr>
             <w:r>
@@ -4317,19 +4288,29 @@
                 <w:color w:val="auto"/>
                 <w:spacing w:val="0"/>
                 <w:position w:val="0"/>
-                <w:shd w:fill="auto" w:val="clear"/>
-              </w:rPr>
-            </w:pPr>
-            <w:r>
-              <w:rPr>
-                <w:rFonts w:ascii="Calibri" w:hAnsi="Calibri" w:cs="Calibri" w:eastAsia="Calibri"/>
-                <w:color w:val="auto"/>
-                <w:spacing w:val="0"/>
-                <w:position w:val="0"/>
-                <w:sz w:val="24"/>
-                <w:shd w:fill="auto" w:val="clear"/>
-              </w:rPr>
-              <w:t xml:space="preserve">$172,000</w:t>
+              </w:rPr>
+            </w:pPr>
+            <w:r>
+              <w:rPr>
+                <w:rFonts w:ascii="Calibri" w:hAnsi="Calibri" w:cs="Calibri" w:eastAsia="Calibri"/>
+                <w:color w:val="auto"/>
+                <w:spacing w:val="0"/>
+                <w:position w:val="0"/>
+                <w:sz w:val="24"/>
+                <w:shd w:fill="auto" w:val="clear"/>
+              </w:rPr>
+              <w:t xml:space="preserve">$</w:t>
+            </w:r>
+            <w:r>
+              <w:rPr>
+                <w:rFonts w:ascii="Calibri" w:hAnsi="Calibri" w:cs="Calibri" w:eastAsia="Calibri"/>
+                <w:color w:val="auto"/>
+                <w:spacing w:val="0"/>
+                <w:position w:val="0"/>
+                <w:sz w:val="24"/>
+                <w:shd w:fill="auto" w:val="clear"/>
+              </w:rPr>
+              <w:t xml:space="preserve">672,000</w:t>
             </w:r>
           </w:p>
         </w:tc>
@@ -4359,7 +4340,6 @@
                 <w:color w:val="auto"/>
                 <w:spacing w:val="0"/>
                 <w:position w:val="0"/>
-                <w:shd w:fill="auto" w:val="clear"/>
               </w:rPr>
             </w:pPr>
             <w:r>
@@ -4407,7 +4387,6 @@
                 <w:color w:val="auto"/>
                 <w:spacing w:val="0"/>
                 <w:position w:val="0"/>
-                <w:shd w:fill="auto" w:val="clear"/>
               </w:rPr>
             </w:pPr>
             <w:r>
@@ -4449,7 +4428,6 @@
                 <w:color w:val="auto"/>
                 <w:spacing w:val="0"/>
                 <w:position w:val="0"/>
-                <w:shd w:fill="auto" w:val="clear"/>
               </w:rPr>
             </w:pPr>
             <w:r>
@@ -4491,7 +4469,6 @@
                 <w:color w:val="auto"/>
                 <w:spacing w:val="0"/>
                 <w:position w:val="0"/>
-                <w:shd w:fill="auto" w:val="clear"/>
               </w:rPr>
             </w:pPr>
             <w:r>
@@ -4539,7 +4516,6 @@
                 <w:color w:val="auto"/>
                 <w:spacing w:val="0"/>
                 <w:position w:val="0"/>
-                <w:shd w:fill="auto" w:val="clear"/>
               </w:rPr>
             </w:pPr>
             <w:r>
@@ -4552,7 +4528,31 @@
                 <w:sz w:val="24"/>
                 <w:shd w:fill="auto" w:val="clear"/>
               </w:rPr>
-              <w:t xml:space="preserve">Total Cost of PMD Project</w:t>
+              <w:t xml:space="preserve">Total Cost of </w:t>
+            </w:r>
+            <w:r>
+              <w:rPr>
+                <w:rFonts w:ascii="Calibri" w:hAnsi="Calibri" w:cs="Calibri" w:eastAsia="Calibri"/>
+                <w:b/>
+                <w:color w:val="auto"/>
+                <w:spacing w:val="0"/>
+                <w:position w:val="0"/>
+                <w:sz w:val="24"/>
+                <w:shd w:fill="auto" w:val="clear"/>
+              </w:rPr>
+              <w:t xml:space="preserve">EZM</w:t>
+            </w:r>
+            <w:r>
+              <w:rPr>
+                <w:rFonts w:ascii="Calibri" w:hAnsi="Calibri" w:cs="Calibri" w:eastAsia="Calibri"/>
+                <w:b/>
+                <w:color w:val="auto"/>
+                <w:spacing w:val="0"/>
+                <w:position w:val="0"/>
+                <w:sz w:val="24"/>
+                <w:shd w:fill="auto" w:val="clear"/>
+              </w:rPr>
+              <w:t xml:space="preserve"> Project</w:t>
             </w:r>
           </w:p>
         </w:tc>
@@ -4582,7 +4582,6 @@
                 <w:color w:val="auto"/>
                 <w:spacing w:val="0"/>
                 <w:position w:val="0"/>
-                <w:shd w:fill="auto" w:val="clear"/>
               </w:rPr>
             </w:pPr>
             <w:r>
@@ -4595,7 +4594,18 @@
                 <w:sz w:val="24"/>
                 <w:shd w:fill="auto" w:val="clear"/>
               </w:rPr>
-              <w:t xml:space="preserve">$172,000</w:t>
+              <w:t xml:space="preserve">$</w:t>
+            </w:r>
+            <w:r>
+              <w:rPr>
+                <w:rFonts w:ascii="Calibri" w:hAnsi="Calibri" w:cs="Calibri" w:eastAsia="Calibri"/>
+                <w:color w:val="auto"/>
+                <w:spacing w:val="0"/>
+                <w:position w:val="0"/>
+                <w:sz w:val="24"/>
+                <w:shd w:fill="auto" w:val="clear"/>
+              </w:rPr>
+              <w:t xml:space="preserve">672,000</w:t>
             </w:r>
           </w:p>
         </w:tc>
@@ -4625,7 +4635,6 @@
                 <w:color w:val="auto"/>
                 <w:spacing w:val="0"/>
                 <w:position w:val="0"/>
-                <w:shd w:fill="auto" w:val="clear"/>
               </w:rPr>
             </w:pPr>
             <w:r>
@@ -4640,6 +4649,108 @@
               </w:rPr>
               <w:t xml:space="preserve">$0</w:t>
             </w:r>
+          </w:p>
+        </w:tc>
+      </w:tr>
+      <w:tr>
+        <w:trPr>
+          <w:trHeight w:val="300" w:hRule="auto"/>
+          <w:jc w:val="left"/>
+        </w:trPr>
+        <w:tc>
+          <w:tcPr>
+            <w:tcW w:w="3528" w:type="dxa"/>
+            <w:tcBorders>
+              <w:top w:val="single" w:color="000000" w:sz="4"/>
+              <w:left w:val="single" w:color="000000" w:sz="4"/>
+              <w:bottom w:val="single" w:color="000000" w:sz="4"/>
+              <w:right w:val="single" w:color="000000" w:sz="4"/>
+            </w:tcBorders>
+            <w:shd w:color="auto" w:fill="auto" w:val="clear"/>
+            <w:tcMar>
+              <w:left w:w="108" w:type="dxa"/>
+              <w:right w:w="108" w:type="dxa"/>
+            </w:tcMar>
+            <w:vAlign w:val="top"/>
+          </w:tcPr>
+          <w:p>
+            <w:pPr>
+              <w:spacing w:before="0" w:after="0" w:line="240"/>
+              <w:ind w:right="0" w:left="0" w:firstLine="0"/>
+              <w:jc w:val="left"/>
+              <w:rPr>
+                <w:rFonts w:ascii="Calibri" w:hAnsi="Calibri" w:cs="Calibri" w:eastAsia="Calibri"/>
+                <w:color w:val="auto"/>
+                <w:spacing w:val="0"/>
+                <w:position w:val="0"/>
+                <w:sz w:val="22"/>
+                <w:shd w:fill="auto" w:val="clear"/>
+              </w:rPr>
+            </w:pPr>
+          </w:p>
+        </w:tc>
+        <w:tc>
+          <w:tcPr>
+            <w:tcW w:w="2706" w:type="dxa"/>
+            <w:tcBorders>
+              <w:top w:val="single" w:color="000000" w:sz="4"/>
+              <w:left w:val="single" w:color="000000" w:sz="4"/>
+              <w:bottom w:val="single" w:color="000000" w:sz="4"/>
+              <w:right w:val="single" w:color="000000" w:sz="4"/>
+            </w:tcBorders>
+            <w:shd w:color="auto" w:fill="auto" w:val="clear"/>
+            <w:tcMar>
+              <w:left w:w="108" w:type="dxa"/>
+              <w:right w:w="108" w:type="dxa"/>
+            </w:tcMar>
+            <w:vAlign w:val="top"/>
+          </w:tcPr>
+          <w:p>
+            <w:pPr>
+              <w:spacing w:before="0" w:after="0" w:line="240"/>
+              <w:ind w:right="0" w:left="0" w:firstLine="0"/>
+              <w:jc w:val="left"/>
+              <w:rPr>
+                <w:rFonts w:ascii="Calibri" w:hAnsi="Calibri" w:cs="Calibri" w:eastAsia="Calibri"/>
+                <w:color w:val="auto"/>
+                <w:spacing w:val="0"/>
+                <w:position w:val="0"/>
+                <w:sz w:val="22"/>
+                <w:shd w:fill="auto" w:val="clear"/>
+              </w:rPr>
+            </w:pPr>
+          </w:p>
+        </w:tc>
+        <w:tc>
+          <w:tcPr>
+            <w:tcW w:w="3116" w:type="dxa"/>
+            <w:tcBorders>
+              <w:top w:val="single" w:color="000000" w:sz="4"/>
+              <w:left w:val="single" w:color="000000" w:sz="4"/>
+              <w:bottom w:val="single" w:color="000000" w:sz="4"/>
+              <w:right w:val="single" w:color="000000" w:sz="4"/>
+            </w:tcBorders>
+            <w:shd w:color="auto" w:fill="auto" w:val="clear"/>
+            <w:tcMar>
+              <w:left w:w="108" w:type="dxa"/>
+              <w:right w:w="108" w:type="dxa"/>
+            </w:tcMar>
+            <w:vAlign w:val="top"/>
+          </w:tcPr>
+          <w:p>
+            <w:pPr>
+              <w:spacing w:before="0" w:after="0" w:line="240"/>
+              <w:ind w:right="0" w:left="0" w:firstLine="0"/>
+              <w:jc w:val="left"/>
+              <w:rPr>
+                <w:rFonts w:ascii="Calibri" w:hAnsi="Calibri" w:cs="Calibri" w:eastAsia="Calibri"/>
+                <w:color w:val="auto"/>
+                <w:spacing w:val="0"/>
+                <w:position w:val="0"/>
+                <w:sz w:val="22"/>
+                <w:shd w:fill="auto" w:val="clear"/>
+              </w:rPr>
+            </w:pPr>
           </w:p>
         </w:tc>
       </w:tr>
@@ -4674,10 +4785,19 @@
                 <w:color w:val="auto"/>
                 <w:spacing w:val="0"/>
                 <w:position w:val="0"/>
-                <w:sz w:val="22"/>
-                <w:shd w:fill="auto" w:val="clear"/>
-              </w:rPr>
-            </w:pPr>
+              </w:rPr>
+            </w:pPr>
+            <w:r>
+              <w:rPr>
+                <w:rFonts w:ascii="Calibri" w:hAnsi="Calibri" w:cs="Calibri" w:eastAsia="Calibri"/>
+                <w:color w:val="auto"/>
+                <w:spacing w:val="0"/>
+                <w:position w:val="0"/>
+                <w:sz w:val="24"/>
+                <w:shd w:fill="auto" w:val="clear"/>
+              </w:rPr>
+              <w:t xml:space="preserve">Benefits (1 year)</w:t>
+            </w:r>
           </w:p>
         </w:tc>
         <w:tc>
@@ -4770,25 +4890,24 @@
             <w:pPr>
               <w:spacing w:before="0" w:after="0" w:line="240"/>
               <w:ind w:right="0" w:left="0" w:firstLine="0"/>
-              <w:jc w:val="left"/>
-              <w:rPr>
-                <w:rFonts w:ascii="Calibri" w:hAnsi="Calibri" w:cs="Calibri" w:eastAsia="Calibri"/>
-                <w:color w:val="auto"/>
-                <w:spacing w:val="0"/>
-                <w:position w:val="0"/>
-                <w:shd w:fill="auto" w:val="clear"/>
-              </w:rPr>
-            </w:pPr>
-            <w:r>
-              <w:rPr>
-                <w:rFonts w:ascii="Calibri" w:hAnsi="Calibri" w:cs="Calibri" w:eastAsia="Calibri"/>
-                <w:color w:val="auto"/>
-                <w:spacing w:val="0"/>
-                <w:position w:val="0"/>
-                <w:sz w:val="24"/>
-                <w:shd w:fill="auto" w:val="clear"/>
-              </w:rPr>
-              <w:t xml:space="preserve">Benefits (1 year)</w:t>
+              <w:jc w:val="right"/>
+              <w:rPr>
+                <w:rFonts w:ascii="Calibri" w:hAnsi="Calibri" w:cs="Calibri" w:eastAsia="Calibri"/>
+                <w:color w:val="auto"/>
+                <w:spacing w:val="0"/>
+                <w:position w:val="0"/>
+              </w:rPr>
+            </w:pPr>
+            <w:r>
+              <w:rPr>
+                <w:rFonts w:ascii="Calibri" w:hAnsi="Calibri" w:cs="Calibri" w:eastAsia="Calibri"/>
+                <w:color w:val="auto"/>
+                <w:spacing w:val="0"/>
+                <w:position w:val="0"/>
+                <w:sz w:val="24"/>
+                <w:shd w:fill="auto" w:val="clear"/>
+              </w:rPr>
+              <w:t xml:space="preserve">Reduce Delays by 30%</w:t>
             </w:r>
           </w:p>
         </w:tc>
@@ -4812,16 +4931,25 @@
             <w:pPr>
               <w:spacing w:before="0" w:after="0" w:line="240"/>
               <w:ind w:right="0" w:left="0" w:firstLine="0"/>
-              <w:jc w:val="left"/>
-              <w:rPr>
-                <w:rFonts w:ascii="Calibri" w:hAnsi="Calibri" w:cs="Calibri" w:eastAsia="Calibri"/>
-                <w:color w:val="auto"/>
-                <w:spacing w:val="0"/>
-                <w:position w:val="0"/>
-                <w:sz w:val="22"/>
-                <w:shd w:fill="auto" w:val="clear"/>
-              </w:rPr>
-            </w:pPr>
+              <w:jc w:val="right"/>
+              <w:rPr>
+                <w:rFonts w:ascii="Calibri" w:hAnsi="Calibri" w:cs="Calibri" w:eastAsia="Calibri"/>
+                <w:color w:val="auto"/>
+                <w:spacing w:val="0"/>
+                <w:position w:val="0"/>
+              </w:rPr>
+            </w:pPr>
+            <w:r>
+              <w:rPr>
+                <w:rFonts w:ascii="Calibri" w:hAnsi="Calibri" w:cs="Calibri" w:eastAsia="Calibri"/>
+                <w:color w:val="auto"/>
+                <w:spacing w:val="0"/>
+                <w:position w:val="0"/>
+                <w:sz w:val="24"/>
+                <w:shd w:fill="auto" w:val="clear"/>
+              </w:rPr>
+              <w:t xml:space="preserve">$15,000</w:t>
+            </w:r>
           </w:p>
         </w:tc>
         <w:tc>
@@ -4844,16 +4972,25 @@
             <w:pPr>
               <w:spacing w:before="0" w:after="0" w:line="240"/>
               <w:ind w:right="0" w:left="0" w:firstLine="0"/>
-              <w:jc w:val="left"/>
-              <w:rPr>
-                <w:rFonts w:ascii="Calibri" w:hAnsi="Calibri" w:cs="Calibri" w:eastAsia="Calibri"/>
-                <w:color w:val="auto"/>
-                <w:spacing w:val="0"/>
-                <w:position w:val="0"/>
-                <w:sz w:val="22"/>
-                <w:shd w:fill="auto" w:val="clear"/>
-              </w:rPr>
-            </w:pPr>
+              <w:jc w:val="right"/>
+              <w:rPr>
+                <w:rFonts w:ascii="Calibri" w:hAnsi="Calibri" w:cs="Calibri" w:eastAsia="Calibri"/>
+                <w:color w:val="auto"/>
+                <w:spacing w:val="0"/>
+                <w:position w:val="0"/>
+              </w:rPr>
+            </w:pPr>
+            <w:r>
+              <w:rPr>
+                <w:rFonts w:ascii="Calibri" w:hAnsi="Calibri" w:cs="Calibri" w:eastAsia="Calibri"/>
+                <w:color w:val="auto"/>
+                <w:spacing w:val="0"/>
+                <w:position w:val="0"/>
+                <w:sz w:val="24"/>
+                <w:shd w:fill="auto" w:val="clear"/>
+              </w:rPr>
+              <w:t xml:space="preserve">-$15,000</w:t>
+            </w:r>
           </w:p>
         </w:tc>
       </w:tr>
@@ -4888,19 +5025,18 @@
                 <w:color w:val="auto"/>
                 <w:spacing w:val="0"/>
                 <w:position w:val="0"/>
-                <w:shd w:fill="auto" w:val="clear"/>
-              </w:rPr>
-            </w:pPr>
-            <w:r>
-              <w:rPr>
-                <w:rFonts w:ascii="Calibri" w:hAnsi="Calibri" w:cs="Calibri" w:eastAsia="Calibri"/>
-                <w:color w:val="auto"/>
-                <w:spacing w:val="0"/>
-                <w:position w:val="0"/>
-                <w:sz w:val="24"/>
-                <w:shd w:fill="auto" w:val="clear"/>
-              </w:rPr>
-              <w:t xml:space="preserve">Reduce Delays by 30%</w:t>
+              </w:rPr>
+            </w:pPr>
+            <w:r>
+              <w:rPr>
+                <w:rFonts w:ascii="Calibri" w:hAnsi="Calibri" w:cs="Calibri" w:eastAsia="Calibri"/>
+                <w:color w:val="auto"/>
+                <w:spacing w:val="0"/>
+                <w:position w:val="0"/>
+                <w:sz w:val="24"/>
+                <w:shd w:fill="auto" w:val="clear"/>
+              </w:rPr>
+              <w:t xml:space="preserve">Reduce Overruns by 30%</w:t>
             </w:r>
           </w:p>
         </w:tc>
@@ -4930,19 +5066,18 @@
                 <w:color w:val="auto"/>
                 <w:spacing w:val="0"/>
                 <w:position w:val="0"/>
-                <w:shd w:fill="auto" w:val="clear"/>
-              </w:rPr>
-            </w:pPr>
-            <w:r>
-              <w:rPr>
-                <w:rFonts w:ascii="Calibri" w:hAnsi="Calibri" w:cs="Calibri" w:eastAsia="Calibri"/>
-                <w:color w:val="auto"/>
-                <w:spacing w:val="0"/>
-                <w:position w:val="0"/>
-                <w:sz w:val="24"/>
-                <w:shd w:fill="auto" w:val="clear"/>
-              </w:rPr>
-              <w:t xml:space="preserve">$15,000</w:t>
+              </w:rPr>
+            </w:pPr>
+            <w:r>
+              <w:rPr>
+                <w:rFonts w:ascii="Calibri" w:hAnsi="Calibri" w:cs="Calibri" w:eastAsia="Calibri"/>
+                <w:color w:val="auto"/>
+                <w:spacing w:val="0"/>
+                <w:position w:val="0"/>
+                <w:sz w:val="24"/>
+                <w:shd w:fill="auto" w:val="clear"/>
+              </w:rPr>
+              <w:t xml:space="preserve">$170,000</w:t>
             </w:r>
           </w:p>
         </w:tc>
@@ -4972,19 +5107,147 @@
                 <w:color w:val="auto"/>
                 <w:spacing w:val="0"/>
                 <w:position w:val="0"/>
-                <w:shd w:fill="auto" w:val="clear"/>
-              </w:rPr>
-            </w:pPr>
-            <w:r>
-              <w:rPr>
-                <w:rFonts w:ascii="Calibri" w:hAnsi="Calibri" w:cs="Calibri" w:eastAsia="Calibri"/>
-                <w:color w:val="auto"/>
-                <w:spacing w:val="0"/>
-                <w:position w:val="0"/>
-                <w:sz w:val="24"/>
-                <w:shd w:fill="auto" w:val="clear"/>
-              </w:rPr>
-              <w:t xml:space="preserve">-$15,000</w:t>
+              </w:rPr>
+            </w:pPr>
+            <w:r>
+              <w:rPr>
+                <w:rFonts w:ascii="Calibri" w:hAnsi="Calibri" w:cs="Calibri" w:eastAsia="Calibri"/>
+                <w:color w:val="auto"/>
+                <w:spacing w:val="0"/>
+                <w:position w:val="0"/>
+                <w:sz w:val="24"/>
+                <w:shd w:fill="auto" w:val="clear"/>
+              </w:rPr>
+              <w:t xml:space="preserve">-$170,000</w:t>
+            </w:r>
+          </w:p>
+        </w:tc>
+      </w:tr>
+      <w:tr>
+        <w:trPr>
+          <w:trHeight w:val="300" w:hRule="auto"/>
+          <w:jc w:val="left"/>
+        </w:trPr>
+        <w:tc>
+          <w:tcPr>
+            <w:tcW w:w="3528" w:type="dxa"/>
+            <w:tcBorders>
+              <w:top w:val="single" w:color="000000" w:sz="4"/>
+              <w:left w:val="single" w:color="000000" w:sz="4"/>
+              <w:bottom w:val="single" w:color="000000" w:sz="4"/>
+              <w:right w:val="single" w:color="000000" w:sz="4"/>
+            </w:tcBorders>
+            <w:shd w:color="auto" w:fill="auto" w:val="clear"/>
+            <w:tcMar>
+              <w:left w:w="108" w:type="dxa"/>
+              <w:right w:w="108" w:type="dxa"/>
+            </w:tcMar>
+            <w:vAlign w:val="top"/>
+          </w:tcPr>
+          <w:p>
+            <w:pPr>
+              <w:spacing w:before="0" w:after="0" w:line="240"/>
+              <w:ind w:right="0" w:left="0" w:firstLine="0"/>
+              <w:jc w:val="right"/>
+              <w:rPr>
+                <w:rFonts w:ascii="Calibri" w:hAnsi="Calibri" w:cs="Calibri" w:eastAsia="Calibri"/>
+                <w:color w:val="auto"/>
+                <w:spacing w:val="0"/>
+                <w:position w:val="0"/>
+              </w:rPr>
+            </w:pPr>
+            <w:r>
+              <w:rPr>
+                <w:rFonts w:ascii="Calibri" w:hAnsi="Calibri" w:cs="Calibri" w:eastAsia="Calibri"/>
+                <w:color w:val="auto"/>
+                <w:spacing w:val="0"/>
+                <w:position w:val="0"/>
+                <w:sz w:val="24"/>
+                <w:shd w:fill="auto" w:val="clear"/>
+              </w:rPr>
+              <w:t xml:space="preserve">Improve Resource Allocation</w:t>
+            </w:r>
+          </w:p>
+        </w:tc>
+        <w:tc>
+          <w:tcPr>
+            <w:tcW w:w="2706" w:type="dxa"/>
+            <w:tcBorders>
+              <w:top w:val="single" w:color="000000" w:sz="4"/>
+              <w:left w:val="single" w:color="000000" w:sz="4"/>
+              <w:bottom w:val="single" w:color="000000" w:sz="4"/>
+              <w:right w:val="single" w:color="000000" w:sz="4"/>
+            </w:tcBorders>
+            <w:shd w:color="auto" w:fill="auto" w:val="clear"/>
+            <w:tcMar>
+              <w:left w:w="108" w:type="dxa"/>
+              <w:right w:w="108" w:type="dxa"/>
+            </w:tcMar>
+            <w:vAlign w:val="top"/>
+          </w:tcPr>
+          <w:p>
+            <w:pPr>
+              <w:spacing w:before="0" w:after="0" w:line="240"/>
+              <w:ind w:right="0" w:left="0" w:firstLine="0"/>
+              <w:jc w:val="right"/>
+              <w:rPr>
+                <w:rFonts w:ascii="Calibri" w:hAnsi="Calibri" w:cs="Calibri" w:eastAsia="Calibri"/>
+                <w:color w:val="auto"/>
+                <w:spacing w:val="0"/>
+                <w:position w:val="0"/>
+              </w:rPr>
+            </w:pPr>
+            <w:r>
+              <w:rPr>
+                <w:rFonts w:ascii="Calibri" w:hAnsi="Calibri" w:cs="Calibri" w:eastAsia="Calibri"/>
+                <w:color w:val="auto"/>
+                <w:spacing w:val="0"/>
+                <w:position w:val="0"/>
+                <w:sz w:val="24"/>
+                <w:shd w:fill="auto" w:val="clear"/>
+              </w:rPr>
+              <w:t xml:space="preserve">$22,000</w:t>
+            </w:r>
+          </w:p>
+        </w:tc>
+        <w:tc>
+          <w:tcPr>
+            <w:tcW w:w="3116" w:type="dxa"/>
+            <w:tcBorders>
+              <w:top w:val="single" w:color="000000" w:sz="4"/>
+              <w:left w:val="single" w:color="000000" w:sz="4"/>
+              <w:bottom w:val="single" w:color="000000" w:sz="4"/>
+              <w:right w:val="single" w:color="000000" w:sz="4"/>
+            </w:tcBorders>
+            <w:shd w:color="auto" w:fill="auto" w:val="clear"/>
+            <w:tcMar>
+              <w:left w:w="108" w:type="dxa"/>
+              <w:right w:w="108" w:type="dxa"/>
+            </w:tcMar>
+            <w:vAlign w:val="top"/>
+          </w:tcPr>
+          <w:p>
+            <w:pPr>
+              <w:spacing w:before="0" w:after="0" w:line="240"/>
+              <w:ind w:right="0" w:left="0" w:firstLine="0"/>
+              <w:jc w:val="right"/>
+              <w:rPr>
+                <w:rFonts w:ascii="Calibri" w:hAnsi="Calibri" w:cs="Calibri" w:eastAsia="Calibri"/>
+                <w:color w:val="auto"/>
+                <w:spacing w:val="0"/>
+                <w:position w:val="0"/>
+              </w:rPr>
+            </w:pPr>
+            <w:r>
+              <w:rPr>
+                <w:rFonts w:ascii="Calibri" w:hAnsi="Calibri" w:cs="Calibri" w:eastAsia="Calibri"/>
+                <w:color w:val="auto"/>
+                <w:spacing w:val="0"/>
+                <w:position w:val="0"/>
+                <w:sz w:val="24"/>
+                <w:shd w:fill="auto" w:val="clear"/>
+              </w:rPr>
+              <w:t xml:space="preserve">-$22,000</w:t>
             </w:r>
           </w:p>
         </w:tc>
@@ -5014,31 +5277,97 @@
             <w:pPr>
               <w:spacing w:before="0" w:after="0" w:line="240"/>
               <w:ind w:right="0" w:left="0" w:firstLine="0"/>
+              <w:jc w:val="left"/>
+              <w:rPr>
+                <w:rFonts w:ascii="Calibri" w:hAnsi="Calibri" w:cs="Calibri" w:eastAsia="Calibri"/>
+                <w:color w:val="auto"/>
+                <w:spacing w:val="0"/>
+                <w:position w:val="0"/>
+              </w:rPr>
+            </w:pPr>
+            <w:r>
+              <w:rPr>
+                <w:rFonts w:ascii="Calibri" w:hAnsi="Calibri" w:cs="Calibri" w:eastAsia="Calibri"/>
+                <w:b/>
+                <w:color w:val="auto"/>
+                <w:spacing w:val="0"/>
+                <w:position w:val="0"/>
+                <w:sz w:val="24"/>
+                <w:shd w:fill="auto" w:val="clear"/>
+              </w:rPr>
+              <w:t xml:space="preserve">Total Benefits of </w:t>
+            </w:r>
+            <w:r>
+              <w:rPr>
+                <w:rFonts w:ascii="Calibri" w:hAnsi="Calibri" w:cs="Calibri" w:eastAsia="Calibri"/>
+                <w:b/>
+                <w:color w:val="auto"/>
+                <w:spacing w:val="0"/>
+                <w:position w:val="0"/>
+                <w:sz w:val="24"/>
+                <w:shd w:fill="auto" w:val="clear"/>
+              </w:rPr>
+              <w:t xml:space="preserve">EZM </w:t>
+            </w:r>
+            <w:r>
+              <w:rPr>
+                <w:rFonts w:ascii="Calibri" w:hAnsi="Calibri" w:cs="Calibri" w:eastAsia="Calibri"/>
+                <w:b/>
+                <w:color w:val="auto"/>
+                <w:spacing w:val="0"/>
+                <w:position w:val="0"/>
+                <w:sz w:val="24"/>
+                <w:shd w:fill="auto" w:val="clear"/>
+              </w:rPr>
+              <w:t xml:space="preserve">Project</w:t>
+            </w:r>
+          </w:p>
+        </w:tc>
+        <w:tc>
+          <w:tcPr>
+            <w:tcW w:w="2706" w:type="dxa"/>
+            <w:tcBorders>
+              <w:top w:val="single" w:color="000000" w:sz="4"/>
+              <w:left w:val="single" w:color="000000" w:sz="4"/>
+              <w:bottom w:val="single" w:color="000000" w:sz="4"/>
+              <w:right w:val="single" w:color="000000" w:sz="4"/>
+            </w:tcBorders>
+            <w:shd w:color="auto" w:fill="auto" w:val="clear"/>
+            <w:tcMar>
+              <w:left w:w="108" w:type="dxa"/>
+              <w:right w:w="108" w:type="dxa"/>
+            </w:tcMar>
+            <w:vAlign w:val="top"/>
+          </w:tcPr>
+          <w:p>
+            <w:pPr>
+              <w:spacing w:before="0" w:after="0" w:line="240"/>
+              <w:ind w:right="0" w:left="0" w:firstLine="0"/>
               <w:jc w:val="right"/>
               <w:rPr>
                 <w:rFonts w:ascii="Calibri" w:hAnsi="Calibri" w:cs="Calibri" w:eastAsia="Calibri"/>
                 <w:color w:val="auto"/>
                 <w:spacing w:val="0"/>
                 <w:position w:val="0"/>
-                <w:shd w:fill="auto" w:val="clear"/>
-              </w:rPr>
-            </w:pPr>
-            <w:r>
-              <w:rPr>
-                <w:rFonts w:ascii="Calibri" w:hAnsi="Calibri" w:cs="Calibri" w:eastAsia="Calibri"/>
-                <w:color w:val="auto"/>
-                <w:spacing w:val="0"/>
-                <w:position w:val="0"/>
-                <w:sz w:val="24"/>
-                <w:shd w:fill="auto" w:val="clear"/>
-              </w:rPr>
-              <w:t xml:space="preserve">Reduce Overruns by 30%</w:t>
-            </w:r>
-          </w:p>
-        </w:tc>
-        <w:tc>
-          <w:tcPr>
-            <w:tcW w:w="2706" w:type="dxa"/>
+              </w:rPr>
+            </w:pPr>
+            <w:r>
+              <w:rPr>
+                <w:rFonts w:ascii="Calibri" w:hAnsi="Calibri" w:cs="Calibri" w:eastAsia="Calibri"/>
+                <w:b/>
+                <w:color w:val="auto"/>
+                <w:spacing w:val="0"/>
+                <w:position w:val="0"/>
+                <w:sz w:val="24"/>
+                <w:shd w:fill="auto" w:val="clear"/>
+              </w:rPr>
+              <w:t xml:space="preserve">$207,000</w:t>
+            </w:r>
+          </w:p>
+        </w:tc>
+        <w:tc>
+          <w:tcPr>
+            <w:tcW w:w="3116" w:type="dxa"/>
             <w:tcBorders>
               <w:top w:val="single" w:color="000000" w:sz="4"/>
               <w:left w:val="single" w:color="000000" w:sz="4"/>
@@ -5062,61 +5391,19 @@
                 <w:color w:val="auto"/>
                 <w:spacing w:val="0"/>
                 <w:position w:val="0"/>
-                <w:shd w:fill="auto" w:val="clear"/>
-              </w:rPr>
-            </w:pPr>
-            <w:r>
-              <w:rPr>
-                <w:rFonts w:ascii="Calibri" w:hAnsi="Calibri" w:cs="Calibri" w:eastAsia="Calibri"/>
-                <w:color w:val="auto"/>
-                <w:spacing w:val="0"/>
-                <w:position w:val="0"/>
-                <w:sz w:val="24"/>
-                <w:shd w:fill="auto" w:val="clear"/>
-              </w:rPr>
-              <w:t xml:space="preserve">$170,000</w:t>
-            </w:r>
-          </w:p>
-        </w:tc>
-        <w:tc>
-          <w:tcPr>
-            <w:tcW w:w="3116" w:type="dxa"/>
-            <w:tcBorders>
-              <w:top w:val="single" w:color="000000" w:sz="4"/>
-              <w:left w:val="single" w:color="000000" w:sz="4"/>
-              <w:bottom w:val="single" w:color="000000" w:sz="4"/>
-              <w:right w:val="single" w:color="000000" w:sz="4"/>
-            </w:tcBorders>
-            <w:shd w:color="auto" w:fill="auto" w:val="clear"/>
-            <w:tcMar>
-              <w:left w:w="108" w:type="dxa"/>
-              <w:right w:w="108" w:type="dxa"/>
-            </w:tcMar>
-            <w:vAlign w:val="top"/>
-          </w:tcPr>
-          <w:p>
-            <w:pPr>
-              <w:spacing w:before="0" w:after="0" w:line="240"/>
-              <w:ind w:right="0" w:left="0" w:firstLine="0"/>
-              <w:jc w:val="right"/>
-              <w:rPr>
-                <w:rFonts w:ascii="Calibri" w:hAnsi="Calibri" w:cs="Calibri" w:eastAsia="Calibri"/>
-                <w:color w:val="auto"/>
-                <w:spacing w:val="0"/>
-                <w:position w:val="0"/>
-                <w:shd w:fill="auto" w:val="clear"/>
-              </w:rPr>
-            </w:pPr>
-            <w:r>
-              <w:rPr>
-                <w:rFonts w:ascii="Calibri" w:hAnsi="Calibri" w:cs="Calibri" w:eastAsia="Calibri"/>
-                <w:color w:val="auto"/>
-                <w:spacing w:val="0"/>
-                <w:position w:val="0"/>
-                <w:sz w:val="24"/>
-                <w:shd w:fill="auto" w:val="clear"/>
-              </w:rPr>
-              <w:t xml:space="preserve">-$170,000</w:t>
+              </w:rPr>
+            </w:pPr>
+            <w:r>
+              <w:rPr>
+                <w:rFonts w:ascii="Calibri" w:hAnsi="Calibri" w:cs="Calibri" w:eastAsia="Calibri"/>
+                <w:b/>
+                <w:color w:val="auto"/>
+                <w:spacing w:val="0"/>
+                <w:position w:val="0"/>
+                <w:sz w:val="24"/>
+                <w:shd w:fill="auto" w:val="clear"/>
+              </w:rPr>
+              <w:t xml:space="preserve">-$207,000</w:t>
             </w:r>
           </w:p>
         </w:tc>
@@ -5146,26 +5433,16 @@
             <w:pPr>
               <w:spacing w:before="0" w:after="0" w:line="240"/>
               <w:ind w:right="0" w:left="0" w:firstLine="0"/>
-              <w:jc w:val="right"/>
-              <w:rPr>
-                <w:rFonts w:ascii="Calibri" w:hAnsi="Calibri" w:cs="Calibri" w:eastAsia="Calibri"/>
-                <w:color w:val="auto"/>
-                <w:spacing w:val="0"/>
-                <w:position w:val="0"/>
-                <w:shd w:fill="auto" w:val="clear"/>
-              </w:rPr>
-            </w:pPr>
-            <w:r>
-              <w:rPr>
-                <w:rFonts w:ascii="Calibri" w:hAnsi="Calibri" w:cs="Calibri" w:eastAsia="Calibri"/>
-                <w:color w:val="auto"/>
-                <w:spacing w:val="0"/>
-                <w:position w:val="0"/>
-                <w:sz w:val="24"/>
-                <w:shd w:fill="auto" w:val="clear"/>
-              </w:rPr>
-              <w:t xml:space="preserve">Improve Resource Allocation</w:t>
-            </w:r>
+              <w:jc w:val="left"/>
+              <w:rPr>
+                <w:rFonts w:ascii="Calibri" w:hAnsi="Calibri" w:cs="Calibri" w:eastAsia="Calibri"/>
+                <w:color w:val="auto"/>
+                <w:spacing w:val="0"/>
+                <w:position w:val="0"/>
+                <w:sz w:val="22"/>
+                <w:shd w:fill="auto" w:val="clear"/>
+              </w:rPr>
+            </w:pPr>
           </w:p>
         </w:tc>
         <w:tc>
@@ -5188,26 +5465,16 @@
             <w:pPr>
               <w:spacing w:before="0" w:after="0" w:line="240"/>
               <w:ind w:right="0" w:left="0" w:firstLine="0"/>
-              <w:jc w:val="right"/>
-              <w:rPr>
-                <w:rFonts w:ascii="Calibri" w:hAnsi="Calibri" w:cs="Calibri" w:eastAsia="Calibri"/>
-                <w:color w:val="auto"/>
-                <w:spacing w:val="0"/>
-                <w:position w:val="0"/>
-                <w:shd w:fill="auto" w:val="clear"/>
-              </w:rPr>
-            </w:pPr>
-            <w:r>
-              <w:rPr>
-                <w:rFonts w:ascii="Calibri" w:hAnsi="Calibri" w:cs="Calibri" w:eastAsia="Calibri"/>
-                <w:color w:val="auto"/>
-                <w:spacing w:val="0"/>
-                <w:position w:val="0"/>
-                <w:sz w:val="24"/>
-                <w:shd w:fill="auto" w:val="clear"/>
-              </w:rPr>
-              <w:t xml:space="preserve">$22,000</w:t>
-            </w:r>
+              <w:jc w:val="left"/>
+              <w:rPr>
+                <w:rFonts w:ascii="Calibri" w:hAnsi="Calibri" w:cs="Calibri" w:eastAsia="Calibri"/>
+                <w:color w:val="auto"/>
+                <w:spacing w:val="0"/>
+                <w:position w:val="0"/>
+                <w:sz w:val="22"/>
+                <w:shd w:fill="auto" w:val="clear"/>
+              </w:rPr>
+            </w:pPr>
           </w:p>
         </w:tc>
         <w:tc>
@@ -5230,26 +5497,16 @@
             <w:pPr>
               <w:spacing w:before="0" w:after="0" w:line="240"/>
               <w:ind w:right="0" w:left="0" w:firstLine="0"/>
-              <w:jc w:val="right"/>
-              <w:rPr>
-                <w:rFonts w:ascii="Calibri" w:hAnsi="Calibri" w:cs="Calibri" w:eastAsia="Calibri"/>
-                <w:color w:val="auto"/>
-                <w:spacing w:val="0"/>
-                <w:position w:val="0"/>
-                <w:shd w:fill="auto" w:val="clear"/>
-              </w:rPr>
-            </w:pPr>
-            <w:r>
-              <w:rPr>
-                <w:rFonts w:ascii="Calibri" w:hAnsi="Calibri" w:cs="Calibri" w:eastAsia="Calibri"/>
-                <w:color w:val="auto"/>
-                <w:spacing w:val="0"/>
-                <w:position w:val="0"/>
-                <w:sz w:val="24"/>
-                <w:shd w:fill="auto" w:val="clear"/>
-              </w:rPr>
-              <w:t xml:space="preserve">-$22,000</w:t>
-            </w:r>
+              <w:jc w:val="left"/>
+              <w:rPr>
+                <w:rFonts w:ascii="Calibri" w:hAnsi="Calibri" w:cs="Calibri" w:eastAsia="Calibri"/>
+                <w:color w:val="auto"/>
+                <w:spacing w:val="0"/>
+                <w:position w:val="0"/>
+                <w:sz w:val="22"/>
+                <w:shd w:fill="auto" w:val="clear"/>
+              </w:rPr>
+            </w:pPr>
           </w:p>
         </w:tc>
       </w:tr>
@@ -5284,7 +5541,6 @@
                 <w:color w:val="auto"/>
                 <w:spacing w:val="0"/>
                 <w:position w:val="0"/>
-                <w:shd w:fill="auto" w:val="clear"/>
               </w:rPr>
             </w:pPr>
             <w:r>
@@ -5297,7 +5553,31 @@
                 <w:sz w:val="24"/>
                 <w:shd w:fill="auto" w:val="clear"/>
               </w:rPr>
-              <w:t xml:space="preserve">Total Benefits of PMD Project</w:t>
+              <w:t xml:space="preserve">Net Benefits of </w:t>
+            </w:r>
+            <w:r>
+              <w:rPr>
+                <w:rFonts w:ascii="Calibri" w:hAnsi="Calibri" w:cs="Calibri" w:eastAsia="Calibri"/>
+                <w:b/>
+                <w:color w:val="auto"/>
+                <w:spacing w:val="0"/>
+                <w:position w:val="0"/>
+                <w:sz w:val="24"/>
+                <w:shd w:fill="auto" w:val="clear"/>
+              </w:rPr>
+              <w:t xml:space="preserve">EZM </w:t>
+            </w:r>
+            <w:r>
+              <w:rPr>
+                <w:rFonts w:ascii="Calibri" w:hAnsi="Calibri" w:cs="Calibri" w:eastAsia="Calibri"/>
+                <w:b/>
+                <w:color w:val="auto"/>
+                <w:spacing w:val="0"/>
+                <w:position w:val="0"/>
+                <w:sz w:val="24"/>
+                <w:shd w:fill="auto" w:val="clear"/>
+              </w:rPr>
+              <w:t xml:space="preserve">Project</w:t>
             </w:r>
           </w:p>
         </w:tc>
@@ -5327,20 +5607,18 @@
                 <w:color w:val="auto"/>
                 <w:spacing w:val="0"/>
                 <w:position w:val="0"/>
-                <w:shd w:fill="auto" w:val="clear"/>
-              </w:rPr>
-            </w:pPr>
-            <w:r>
-              <w:rPr>
-                <w:rFonts w:ascii="Calibri" w:hAnsi="Calibri" w:cs="Calibri" w:eastAsia="Calibri"/>
-                <w:b/>
-                <w:color w:val="auto"/>
-                <w:spacing w:val="0"/>
-                <w:position w:val="0"/>
-                <w:sz w:val="24"/>
-                <w:shd w:fill="auto" w:val="clear"/>
-              </w:rPr>
-              <w:t xml:space="preserve">$207,000</w:t>
+              </w:rPr>
+            </w:pPr>
+            <w:r>
+              <w:rPr>
+                <w:rFonts w:ascii="Calibri" w:hAnsi="Calibri" w:cs="Calibri" w:eastAsia="Calibri"/>
+                <w:color w:val="auto"/>
+                <w:spacing w:val="0"/>
+                <w:position w:val="0"/>
+                <w:sz w:val="24"/>
+                <w:shd w:fill="auto" w:val="clear"/>
+              </w:rPr>
+              <w:t xml:space="preserve">-$465,000</w:t>
             </w:r>
           </w:p>
         </w:tc>
@@ -5370,243 +5648,6 @@
                 <w:color w:val="auto"/>
                 <w:spacing w:val="0"/>
                 <w:position w:val="0"/>
-                <w:shd w:fill="auto" w:val="clear"/>
-              </w:rPr>
-            </w:pPr>
-            <w:r>
-              <w:rPr>
-                <w:rFonts w:ascii="Calibri" w:hAnsi="Calibri" w:cs="Calibri" w:eastAsia="Calibri"/>
-                <w:b/>
-                <w:color w:val="auto"/>
-                <w:spacing w:val="0"/>
-                <w:position w:val="0"/>
-                <w:sz w:val="24"/>
-                <w:shd w:fill="auto" w:val="clear"/>
-              </w:rPr>
-              <w:t xml:space="preserve">-$207,000</w:t>
-            </w:r>
-          </w:p>
-        </w:tc>
-      </w:tr>
-      <w:tr>
-        <w:trPr>
-          <w:trHeight w:val="1" w:hRule="atLeast"/>
-          <w:jc w:val="left"/>
-        </w:trPr>
-        <w:tc>
-          <w:tcPr>
-            <w:tcW w:w="3528" w:type="dxa"/>
-            <w:tcBorders>
-              <w:top w:val="single" w:color="000000" w:sz="4"/>
-              <w:left w:val="single" w:color="000000" w:sz="4"/>
-              <w:bottom w:val="single" w:color="000000" w:sz="4"/>
-              <w:right w:val="single" w:color="000000" w:sz="4"/>
-            </w:tcBorders>
-            <w:shd w:color="auto" w:fill="auto" w:val="clear"/>
-            <w:tcMar>
-              <w:left w:w="108" w:type="dxa"/>
-              <w:right w:w="108" w:type="dxa"/>
-            </w:tcMar>
-            <w:vAlign w:val="top"/>
-          </w:tcPr>
-          <w:p>
-            <w:pPr>
-              <w:spacing w:before="0" w:after="0" w:line="240"/>
-              <w:ind w:right="0" w:left="0" w:firstLine="0"/>
-              <w:jc w:val="left"/>
-              <w:rPr>
-                <w:rFonts w:ascii="Calibri" w:hAnsi="Calibri" w:cs="Calibri" w:eastAsia="Calibri"/>
-                <w:color w:val="auto"/>
-                <w:spacing w:val="0"/>
-                <w:position w:val="0"/>
-                <w:sz w:val="22"/>
-                <w:shd w:fill="auto" w:val="clear"/>
-              </w:rPr>
-            </w:pPr>
-          </w:p>
-        </w:tc>
-        <w:tc>
-          <w:tcPr>
-            <w:tcW w:w="2706" w:type="dxa"/>
-            <w:tcBorders>
-              <w:top w:val="single" w:color="000000" w:sz="4"/>
-              <w:left w:val="single" w:color="000000" w:sz="4"/>
-              <w:bottom w:val="single" w:color="000000" w:sz="4"/>
-              <w:right w:val="single" w:color="000000" w:sz="4"/>
-            </w:tcBorders>
-            <w:shd w:color="auto" w:fill="auto" w:val="clear"/>
-            <w:tcMar>
-              <w:left w:w="108" w:type="dxa"/>
-              <w:right w:w="108" w:type="dxa"/>
-            </w:tcMar>
-            <w:vAlign w:val="top"/>
-          </w:tcPr>
-          <w:p>
-            <w:pPr>
-              <w:spacing w:before="0" w:after="0" w:line="240"/>
-              <w:ind w:right="0" w:left="0" w:firstLine="0"/>
-              <w:jc w:val="left"/>
-              <w:rPr>
-                <w:rFonts w:ascii="Calibri" w:hAnsi="Calibri" w:cs="Calibri" w:eastAsia="Calibri"/>
-                <w:color w:val="auto"/>
-                <w:spacing w:val="0"/>
-                <w:position w:val="0"/>
-                <w:sz w:val="22"/>
-                <w:shd w:fill="auto" w:val="clear"/>
-              </w:rPr>
-            </w:pPr>
-          </w:p>
-        </w:tc>
-        <w:tc>
-          <w:tcPr>
-            <w:tcW w:w="3116" w:type="dxa"/>
-            <w:tcBorders>
-              <w:top w:val="single" w:color="000000" w:sz="4"/>
-              <w:left w:val="single" w:color="000000" w:sz="4"/>
-              <w:bottom w:val="single" w:color="000000" w:sz="4"/>
-              <w:right w:val="single" w:color="000000" w:sz="4"/>
-            </w:tcBorders>
-            <w:shd w:color="auto" w:fill="auto" w:val="clear"/>
-            <w:tcMar>
-              <w:left w:w="108" w:type="dxa"/>
-              <w:right w:w="108" w:type="dxa"/>
-            </w:tcMar>
-            <w:vAlign w:val="top"/>
-          </w:tcPr>
-          <w:p>
-            <w:pPr>
-              <w:spacing w:before="0" w:after="0" w:line="240"/>
-              <w:ind w:right="0" w:left="0" w:firstLine="0"/>
-              <w:jc w:val="left"/>
-              <w:rPr>
-                <w:rFonts w:ascii="Calibri" w:hAnsi="Calibri" w:cs="Calibri" w:eastAsia="Calibri"/>
-                <w:color w:val="auto"/>
-                <w:spacing w:val="0"/>
-                <w:position w:val="0"/>
-                <w:sz w:val="22"/>
-                <w:shd w:fill="auto" w:val="clear"/>
-              </w:rPr>
-            </w:pPr>
-          </w:p>
-        </w:tc>
-      </w:tr>
-      <w:tr>
-        <w:trPr>
-          <w:trHeight w:val="1" w:hRule="atLeast"/>
-          <w:jc w:val="left"/>
-        </w:trPr>
-        <w:tc>
-          <w:tcPr>
-            <w:tcW w:w="3528" w:type="dxa"/>
-            <w:tcBorders>
-              <w:top w:val="single" w:color="000000" w:sz="4"/>
-              <w:left w:val="single" w:color="000000" w:sz="4"/>
-              <w:bottom w:val="single" w:color="000000" w:sz="4"/>
-              <w:right w:val="single" w:color="000000" w:sz="4"/>
-            </w:tcBorders>
-            <w:shd w:color="auto" w:fill="auto" w:val="clear"/>
-            <w:tcMar>
-              <w:left w:w="108" w:type="dxa"/>
-              <w:right w:w="108" w:type="dxa"/>
-            </w:tcMar>
-            <w:vAlign w:val="top"/>
-          </w:tcPr>
-          <w:p>
-            <w:pPr>
-              <w:spacing w:before="0" w:after="0" w:line="240"/>
-              <w:ind w:right="0" w:left="0" w:firstLine="0"/>
-              <w:jc w:val="left"/>
-              <w:rPr>
-                <w:rFonts w:ascii="Calibri" w:hAnsi="Calibri" w:cs="Calibri" w:eastAsia="Calibri"/>
-                <w:color w:val="auto"/>
-                <w:spacing w:val="0"/>
-                <w:position w:val="0"/>
-                <w:shd w:fill="auto" w:val="clear"/>
-              </w:rPr>
-            </w:pPr>
-            <w:r>
-              <w:rPr>
-                <w:rFonts w:ascii="Calibri" w:hAnsi="Calibri" w:cs="Calibri" w:eastAsia="Calibri"/>
-                <w:b/>
-                <w:color w:val="auto"/>
-                <w:spacing w:val="0"/>
-                <w:position w:val="0"/>
-                <w:sz w:val="24"/>
-                <w:shd w:fill="auto" w:val="clear"/>
-              </w:rPr>
-              <w:t xml:space="preserve">Net Benefits of PMD Project</w:t>
-            </w:r>
-          </w:p>
-        </w:tc>
-        <w:tc>
-          <w:tcPr>
-            <w:tcW w:w="2706" w:type="dxa"/>
-            <w:tcBorders>
-              <w:top w:val="single" w:color="000000" w:sz="4"/>
-              <w:left w:val="single" w:color="000000" w:sz="4"/>
-              <w:bottom w:val="single" w:color="000000" w:sz="4"/>
-              <w:right w:val="single" w:color="000000" w:sz="4"/>
-            </w:tcBorders>
-            <w:shd w:color="auto" w:fill="auto" w:val="clear"/>
-            <w:tcMar>
-              <w:left w:w="108" w:type="dxa"/>
-              <w:right w:w="108" w:type="dxa"/>
-            </w:tcMar>
-            <w:vAlign w:val="top"/>
-          </w:tcPr>
-          <w:p>
-            <w:pPr>
-              <w:spacing w:before="0" w:after="0" w:line="240"/>
-              <w:ind w:right="0" w:left="0" w:firstLine="0"/>
-              <w:jc w:val="right"/>
-              <w:rPr>
-                <w:rFonts w:ascii="Calibri" w:hAnsi="Calibri" w:cs="Calibri" w:eastAsia="Calibri"/>
-                <w:color w:val="auto"/>
-                <w:spacing w:val="0"/>
-                <w:position w:val="0"/>
-                <w:shd w:fill="auto" w:val="clear"/>
-              </w:rPr>
-            </w:pPr>
-            <w:r>
-              <w:rPr>
-                <w:rFonts w:ascii="Calibri" w:hAnsi="Calibri" w:cs="Calibri" w:eastAsia="Calibri"/>
-                <w:color w:val="auto"/>
-                <w:spacing w:val="0"/>
-                <w:position w:val="0"/>
-                <w:sz w:val="24"/>
-                <w:shd w:fill="auto" w:val="clear"/>
-              </w:rPr>
-              <w:t xml:space="preserve">$35,000</w:t>
-            </w:r>
-          </w:p>
-        </w:tc>
-        <w:tc>
-          <w:tcPr>
-            <w:tcW w:w="3116" w:type="dxa"/>
-            <w:tcBorders>
-              <w:top w:val="single" w:color="000000" w:sz="4"/>
-              <w:left w:val="single" w:color="000000" w:sz="4"/>
-              <w:bottom w:val="single" w:color="000000" w:sz="4"/>
-              <w:right w:val="single" w:color="000000" w:sz="4"/>
-            </w:tcBorders>
-            <w:shd w:color="auto" w:fill="auto" w:val="clear"/>
-            <w:tcMar>
-              <w:left w:w="108" w:type="dxa"/>
-              <w:right w:w="108" w:type="dxa"/>
-            </w:tcMar>
-            <w:vAlign w:val="top"/>
-          </w:tcPr>
-          <w:p>
-            <w:pPr>
-              <w:spacing w:before="0" w:after="0" w:line="240"/>
-              <w:ind w:right="0" w:left="0" w:firstLine="0"/>
-              <w:jc w:val="right"/>
-              <w:rPr>
-                <w:rFonts w:ascii="Calibri" w:hAnsi="Calibri" w:cs="Calibri" w:eastAsia="Calibri"/>
-                <w:color w:val="auto"/>
-                <w:spacing w:val="0"/>
-                <w:position w:val="0"/>
-                <w:shd w:fill="auto" w:val="clear"/>
               </w:rPr>
             </w:pPr>
             <w:r>

</xml_diff>